<commit_message>
update helm fun docs
</commit_message>
<xml_diff>
--- a/helm-fun-setup.docx
+++ b/helm-fun-setup.docx
@@ -1,6 +1,6 @@
 
 <file path=word/document.xml><?xml version="1.0" encoding="utf-8"?>
-<w:document xmlns:wpc="http://schemas.microsoft.com/office/word/2010/wordprocessingCanvas" xmlns:cx="http://schemas.microsoft.com/office/drawing/2014/chartex" xmlns:cx1="http://schemas.microsoft.com/office/drawing/2015/9/8/chartex" xmlns:cx2="http://schemas.microsoft.com/office/drawing/2015/10/21/chartex" xmlns:cx3="http://schemas.microsoft.com/office/drawing/2016/5/9/chartex" xmlns:cx4="http://schemas.microsoft.com/office/drawing/2016/5/10/chartex" xmlns:cx5="http://schemas.microsoft.com/office/drawing/2016/5/11/chartex" xmlns:cx6="http://schemas.microsoft.com/office/drawing/2016/5/12/chartex" xmlns:cx7="http://schemas.microsoft.com/office/drawing/2016/5/13/chartex" xmlns:cx8="http://schemas.microsoft.com/office/drawing/2016/5/14/chartex" xmlns:mc="http://schemas.openxmlformats.org/markup-compatibility/2006" xmlns:aink="http://schemas.microsoft.com/office/drawing/2016/ink" xmlns:am3d="http://schemas.microsoft.com/office/drawing/2017/model3d" xmlns:o="urn:schemas-microsoft-com:office:office" xmlns:r="http://schemas.openxmlformats.org/officeDocument/2006/relationships" xmlns:m="http://schemas.openxmlformats.org/officeDocument/2006/math" xmlns:v="urn:schemas-microsoft-com:vml" xmlns:wp14="http://schemas.microsoft.com/office/word/2010/wordprocessingDrawing" xmlns:wp="http://schemas.openxmlformats.org/drawingml/2006/wordprocessingDrawing" xmlns:w10="urn:schemas-microsoft-com:office:word" xmlns:w="http://schemas.openxmlformats.org/wordprocessingml/2006/main" xmlns:w14="http://schemas.microsoft.com/office/word/2010/wordml" xmlns:w15="http://schemas.microsoft.com/office/word/2012/wordml" xmlns:w16cex="http://schemas.microsoft.com/office/word/2018/wordml/cex" xmlns:w16cid="http://schemas.microsoft.com/office/word/2016/wordml/cid" xmlns:w16="http://schemas.microsoft.com/office/word/2018/wordml" xmlns:w16sdtdh="http://schemas.microsoft.com/office/word/2020/wordml/sdtdatahash" xmlns:w16se="http://schemas.microsoft.com/office/word/2015/wordml/symex" xmlns:wpg="http://schemas.microsoft.com/office/word/2010/wordprocessingGroup" xmlns:wpi="http://schemas.microsoft.com/office/word/2010/wordprocessingInk" xmlns:wne="http://schemas.microsoft.com/office/word/2006/wordml" xmlns:wps="http://schemas.microsoft.com/office/word/2010/wordprocessingShape" mc:Ignorable="w14 w15 w16se w16cid w16 w16cex w16sdtdh wp14">
+<w:document xmlns:wpc="http://schemas.microsoft.com/office/word/2010/wordprocessingCanvas" xmlns:cx="http://schemas.microsoft.com/office/drawing/2014/chartex" xmlns:cx1="http://schemas.microsoft.com/office/drawing/2015/9/8/chartex" xmlns:cx2="http://schemas.microsoft.com/office/drawing/2015/10/21/chartex" xmlns:cx3="http://schemas.microsoft.com/office/drawing/2016/5/9/chartex" xmlns:cx4="http://schemas.microsoft.com/office/drawing/2016/5/10/chartex" xmlns:cx5="http://schemas.microsoft.com/office/drawing/2016/5/11/chartex" xmlns:cx6="http://schemas.microsoft.com/office/drawing/2016/5/12/chartex" xmlns:cx7="http://schemas.microsoft.com/office/drawing/2016/5/13/chartex" xmlns:cx8="http://schemas.microsoft.com/office/drawing/2016/5/14/chartex" xmlns:mc="http://schemas.openxmlformats.org/markup-compatibility/2006" xmlns:aink="http://schemas.microsoft.com/office/drawing/2016/ink" xmlns:am3d="http://schemas.microsoft.com/office/drawing/2017/model3d" xmlns:o="urn:schemas-microsoft-com:office:office" xmlns:oel="http://schemas.microsoft.com/office/2019/extlst" xmlns:r="http://schemas.openxmlformats.org/officeDocument/2006/relationships" xmlns:m="http://schemas.openxmlformats.org/officeDocument/2006/math" xmlns:v="urn:schemas-microsoft-com:vml" xmlns:wp14="http://schemas.microsoft.com/office/word/2010/wordprocessingDrawing" xmlns:wp="http://schemas.openxmlformats.org/drawingml/2006/wordprocessingDrawing" xmlns:w10="urn:schemas-microsoft-com:office:word" xmlns:w="http://schemas.openxmlformats.org/wordprocessingml/2006/main" xmlns:w14="http://schemas.microsoft.com/office/word/2010/wordml" xmlns:w15="http://schemas.microsoft.com/office/word/2012/wordml" xmlns:w16cex="http://schemas.microsoft.com/office/word/2018/wordml/cex" xmlns:w16cid="http://schemas.microsoft.com/office/word/2016/wordml/cid" xmlns:w16="http://schemas.microsoft.com/office/word/2018/wordml" xmlns:w16sdtdh="http://schemas.microsoft.com/office/word/2020/wordml/sdtdatahash" xmlns:w16se="http://schemas.microsoft.com/office/word/2015/wordml/symex" xmlns:wpg="http://schemas.microsoft.com/office/word/2010/wordprocessingGroup" xmlns:wpi="http://schemas.microsoft.com/office/word/2010/wordprocessingInk" xmlns:wne="http://schemas.microsoft.com/office/word/2006/wordml" xmlns:wps="http://schemas.microsoft.com/office/word/2010/wordprocessingShape" mc:Ignorable="w14 w15 w16se w16cid w16 w16cex w16sdtdh wp14">
   <w:body>
     <w:p>
       <w:pPr>
@@ -40,67 +40,49 @@
         <w:rPr>
           <w:b/>
         </w:rPr>
+        <w:t>3.0</w:t>
+      </w:r>
+      <w:r>
+        <w:rPr>
+          <w:b/>
+        </w:rPr>
+        <w:t xml:space="preserve"> – </w:t>
+      </w:r>
+      <w:r>
+        <w:rPr>
+          <w:b/>
+        </w:rPr>
+        <w:t>6</w:t>
+      </w:r>
+      <w:r>
+        <w:rPr>
+          <w:b/>
+        </w:rPr>
+        <w:t>/</w:t>
+      </w:r>
+      <w:r>
+        <w:rPr>
+          <w:b/>
+        </w:rPr>
+        <w:t>11</w:t>
+      </w:r>
+      <w:r>
+        <w:rPr>
+          <w:b/>
+        </w:rPr>
+        <w:t>/</w:t>
+      </w:r>
+      <w:r>
+        <w:rPr>
+          <w:b/>
+        </w:rPr>
         <w:t>2</w:t>
       </w:r>
       <w:r>
         <w:rPr>
           <w:b/>
         </w:rPr>
-        <w:t>.</w:t>
-      </w:r>
-      <w:r>
-        <w:rPr>
-          <w:b/>
-        </w:rPr>
         <w:t>2</w:t>
-      </w:r>
-      <w:r>
-        <w:rPr>
-          <w:b/>
-        </w:rPr>
-        <w:t xml:space="preserve"> – </w:t>
-      </w:r>
-      <w:r>
-        <w:rPr>
-          <w:b/>
-        </w:rPr>
-        <w:t>7</w:t>
-      </w:r>
-      <w:r>
-        <w:rPr>
-          <w:b/>
-        </w:rPr>
-        <w:t>/</w:t>
-      </w:r>
-      <w:r>
-        <w:rPr>
-          <w:b/>
-        </w:rPr>
-        <w:t>2</w:t>
-      </w:r>
-      <w:r>
-        <w:rPr>
-          <w:b/>
-        </w:rPr>
-        <w:t>4</w:t>
-      </w:r>
-      <w:r>
-        <w:rPr>
-          <w:b/>
-        </w:rPr>
-        <w:t>/</w:t>
-      </w:r>
-      <w:r>
-        <w:rPr>
-          <w:b/>
-        </w:rPr>
-        <w:t>2</w:t>
-      </w:r>
-      <w:r>
-        <w:rPr>
-          <w:b/>
-        </w:rPr>
-        <w:t>1</w:t>
       </w:r>
     </w:p>
     <w:p>
@@ -274,62 +256,758 @@
       <w:pPr>
         <w:rPr>
           <w:b/>
+        </w:rPr>
+      </w:pPr>
+      <w:r>
+        <w:rPr>
+          <w:b/>
+        </w:rPr>
+        <w:t xml:space="preserve">Hello and thank you for </w:t>
+      </w:r>
+      <w:r>
+        <w:rPr>
+          <w:b/>
+        </w:rPr>
+        <w:t>registering</w:t>
+      </w:r>
+      <w:r>
+        <w:rPr>
+          <w:b/>
+        </w:rPr>
+        <w:t xml:space="preserve"> for this </w:t>
+      </w:r>
+      <w:r>
+        <w:rPr>
+          <w:b/>
+        </w:rPr>
+        <w:t>session</w:t>
+      </w:r>
+      <w:r>
+        <w:rPr>
+          <w:b/>
+        </w:rPr>
+        <w:t xml:space="preserve">. </w:t>
+      </w:r>
+      <w:proofErr w:type="gramStart"/>
+      <w:r>
+        <w:rPr>
+          <w:b/>
+        </w:rPr>
+        <w:t>In order to</w:t>
+      </w:r>
+      <w:proofErr w:type="gramEnd"/>
+      <w:r>
+        <w:rPr>
+          <w:b/>
+        </w:rPr>
+        <w:t xml:space="preserve"> be able to work through the labs and </w:t>
+      </w:r>
+      <w:r>
+        <w:rPr>
+          <w:b/>
+        </w:rPr>
+        <w:t>effectively</w:t>
+      </w:r>
+      <w:r>
+        <w:rPr>
+          <w:b/>
+        </w:rPr>
+        <w:t xml:space="preserve"> understand the material, it </w:t>
+      </w:r>
+      <w:r>
+        <w:rPr>
+          <w:b/>
+        </w:rPr>
+        <w:t>will be to your advantage to get your system setup fol</w:t>
+      </w:r>
+      <w:r>
+        <w:rPr>
+          <w:b/>
+        </w:rPr>
+        <w:t xml:space="preserve">lowing the instructions below.  </w:t>
+      </w:r>
+    </w:p>
+    <w:p>
+      <w:pPr>
+        <w:rPr>
+          <w:b/>
+          <w:color w:val="00B050"/>
+          <w:u w:val="single"/>
+        </w:rPr>
+      </w:pPr>
+      <w:r>
+        <w:rPr>
+          <w:b/>
+          <w:color w:val="00B050"/>
+          <w:u w:val="single"/>
+        </w:rPr>
+        <w:t>Note:  This workshop assumes you have a working knowledge of Kubernetes.  This is a prerequisite for success in this workshop.</w:t>
+      </w:r>
+    </w:p>
+    <w:p>
+      <w:pPr>
+        <w:rPr>
+          <w:bCs/>
           <w:color w:val="FF0000"/>
         </w:rPr>
       </w:pPr>
       <w:r>
         <w:rPr>
-          <w:b/>
-        </w:rPr>
-        <w:t xml:space="preserve">Hello and thank you for </w:t>
-      </w:r>
-      <w:r>
-        <w:rPr>
-          <w:b/>
-        </w:rPr>
-        <w:t>registering</w:t>
-      </w:r>
-      <w:r>
-        <w:rPr>
-          <w:b/>
-        </w:rPr>
-        <w:t xml:space="preserve"> for this </w:t>
-      </w:r>
-      <w:r>
-        <w:rPr>
-          <w:b/>
-        </w:rPr>
-        <w:t>session</w:t>
-      </w:r>
-      <w:r>
-        <w:rPr>
-          <w:b/>
-        </w:rPr>
-        <w:t xml:space="preserve">. In order to be able to work through the labs and </w:t>
-      </w:r>
-      <w:r>
-        <w:rPr>
-          <w:b/>
-        </w:rPr>
-        <w:t>effectively</w:t>
-      </w:r>
-      <w:r>
-        <w:rPr>
-          <w:b/>
-        </w:rPr>
-        <w:t xml:space="preserve"> understand the material, it </w:t>
-      </w:r>
-      <w:r>
-        <w:rPr>
-          <w:b/>
-        </w:rPr>
-        <w:t>will be to your advantage to get your system setup fol</w:t>
-      </w:r>
-      <w:r>
-        <w:rPr>
-          <w:b/>
-        </w:rPr>
-        <w:t xml:space="preserve">lowing the instructions below.  </w:t>
+          <w:bCs/>
+          <w:color w:val="FF0000"/>
+        </w:rPr>
+        <w:t xml:space="preserve">This workshop has </w:t>
+      </w:r>
+      <w:proofErr w:type="gramStart"/>
+      <w:r>
+        <w:rPr>
+          <w:bCs/>
+          <w:color w:val="FF0000"/>
+        </w:rPr>
+        <w:t>labs</w:t>
+      </w:r>
+      <w:proofErr w:type="gramEnd"/>
+      <w:r>
+        <w:rPr>
+          <w:bCs/>
+          <w:color w:val="FF0000"/>
+        </w:rPr>
+        <w:t xml:space="preserve"> and it is intended that </w:t>
+      </w:r>
+      <w:r>
+        <w:rPr>
+          <w:b/>
+          <w:color w:val="FF0000"/>
+        </w:rPr>
+        <w:t>you use your own computer to do these on, so plan to bring a laptop with you ALREADY SETUP per the directions below</w:t>
+      </w:r>
+      <w:r>
+        <w:rPr>
+          <w:bCs/>
+          <w:color w:val="FF0000"/>
+          <w:u w:val="single"/>
+        </w:rPr>
+        <w:t>.  There will not be time to get everything setup at the workshop.</w:t>
+      </w:r>
+    </w:p>
+    <w:p>
+      <w:pPr>
+        <w:rPr>
+          <w:bCs/>
+          <w:color w:val="000000" w:themeColor="text1"/>
+        </w:rPr>
+      </w:pPr>
+      <w:r>
+        <w:rPr>
+          <w:bCs/>
+          <w:color w:val="000000" w:themeColor="text1"/>
+        </w:rPr>
+        <w:t xml:space="preserve">You may choose to setup your laptop environment either by running the application VirtualBox and a preconfigured virtual machine (VM) with </w:t>
+      </w:r>
+      <w:proofErr w:type="gramStart"/>
+      <w:r>
+        <w:rPr>
+          <w:bCs/>
+          <w:color w:val="000000" w:themeColor="text1"/>
+        </w:rPr>
+        <w:t>all of</w:t>
+      </w:r>
+      <w:proofErr w:type="gramEnd"/>
+      <w:r>
+        <w:rPr>
+          <w:bCs/>
+          <w:color w:val="000000" w:themeColor="text1"/>
+        </w:rPr>
+        <w:t xml:space="preserve"> the applications already installed and setup on it</w:t>
+      </w:r>
+      <w:r>
+        <w:rPr>
+          <w:bCs/>
+          <w:color w:val="000000" w:themeColor="text1"/>
+        </w:rPr>
+        <w:t xml:space="preserve"> or by installing and configuring the applications yourself directly on your system</w:t>
+      </w:r>
+      <w:r>
+        <w:rPr>
+          <w:bCs/>
+          <w:color w:val="000000" w:themeColor="text1"/>
+        </w:rPr>
+        <w:t xml:space="preserve">.  Instructions for </w:t>
+      </w:r>
+      <w:r>
+        <w:rPr>
+          <w:bCs/>
+          <w:color w:val="000000" w:themeColor="text1"/>
+        </w:rPr>
+        <w:t xml:space="preserve">the VirtualBox approach are </w:t>
+      </w:r>
+      <w:r>
+        <w:rPr>
+          <w:bCs/>
+          <w:color w:val="000000" w:themeColor="text1"/>
+        </w:rPr>
+        <w:t xml:space="preserve"> below under the heading </w:t>
+      </w:r>
+      <w:r>
+        <w:rPr>
+          <w:b/>
+          <w:color w:val="000000" w:themeColor="text1"/>
+        </w:rPr>
+        <w:t>"Option B: VirtualBox Option."</w:t>
+      </w:r>
+      <w:r>
+        <w:rPr>
+          <w:bCs/>
+          <w:color w:val="000000" w:themeColor="text1"/>
+        </w:rPr>
+        <w:t xml:space="preserve"> </w:t>
+      </w:r>
+      <w:r>
+        <w:rPr>
+          <w:bCs/>
+          <w:color w:val="000000" w:themeColor="text1"/>
+        </w:rPr>
+        <w:t xml:space="preserve"> Instructions for the self-configured approach are below under the heading </w:t>
+      </w:r>
+      <w:r>
+        <w:rPr>
+          <w:b/>
+          <w:color w:val="000000" w:themeColor="text1"/>
+        </w:rPr>
+        <w:t>"Option A: Manual setup"</w:t>
+      </w:r>
+      <w:r>
+        <w:rPr>
+          <w:bCs/>
+          <w:color w:val="000000" w:themeColor="text1"/>
+        </w:rPr>
+        <w:t>.</w:t>
+      </w:r>
+    </w:p>
+    <w:p>
+      <w:pPr>
+        <w:rPr>
+          <w:bCs/>
+          <w:color w:val="000000" w:themeColor="text1"/>
+        </w:rPr>
+      </w:pPr>
+      <w:r>
+        <w:rPr>
+          <w:bCs/>
+          <w:color w:val="000000" w:themeColor="text1"/>
+        </w:rPr>
+        <w:t>While the VirtualBox Option is the simplest in terms of steps required</w:t>
+      </w:r>
+      <w:r>
+        <w:rPr>
+          <w:bCs/>
+          <w:color w:val="000000" w:themeColor="text1"/>
+        </w:rPr>
+        <w:t xml:space="preserve"> and is the recommended approach</w:t>
+      </w:r>
+      <w:r>
+        <w:rPr>
+          <w:bCs/>
+          <w:color w:val="000000" w:themeColor="text1"/>
+        </w:rPr>
+        <w:t xml:space="preserve">, there are times when students may run into issues with running VirtualBox on their systems.  For that case, or if you prefer not to run VirtualBox, you may install the applications separately on your laptop and run them there. </w:t>
+      </w:r>
+    </w:p>
+    <w:p>
+      <w:pPr>
+        <w:rPr>
+          <w:bCs/>
+          <w:color w:val="000000" w:themeColor="text1"/>
+        </w:rPr>
+      </w:pPr>
+      <w:r>
+        <w:rPr>
+          <w:bCs/>
+          <w:color w:val="000000" w:themeColor="text1"/>
+          <w:u w:val="single"/>
+        </w:rPr>
+        <w:t xml:space="preserve">For either option, it is important that you verify you can get to and use a Kubernetes environment on your laptop prior to the workshop. </w:t>
+      </w:r>
+      <w:r>
+        <w:rPr>
+          <w:bCs/>
+          <w:color w:val="000000" w:themeColor="text1"/>
+        </w:rPr>
+        <w:t xml:space="preserve"> At a minimum, you should be able to run the following commands and see appropriate output. </w:t>
+      </w:r>
+    </w:p>
+    <w:p>
+      <w:pPr>
+        <w:rPr>
+          <w:b/>
+          <w:color w:val="000000" w:themeColor="text1"/>
+        </w:rPr>
+      </w:pPr>
+      <w:r>
+        <w:rPr>
+          <w:b/>
+          <w:color w:val="000000" w:themeColor="text1"/>
+        </w:rPr>
+        <w:t>"</w:t>
+      </w:r>
+      <w:proofErr w:type="spellStart"/>
+      <w:proofErr w:type="gramStart"/>
+      <w:r>
+        <w:rPr>
+          <w:b/>
+          <w:color w:val="000000" w:themeColor="text1"/>
+        </w:rPr>
+        <w:t>kubectl</w:t>
+      </w:r>
+      <w:proofErr w:type="spellEnd"/>
+      <w:proofErr w:type="gramEnd"/>
+      <w:r>
+        <w:rPr>
+          <w:b/>
+          <w:color w:val="000000" w:themeColor="text1"/>
+        </w:rPr>
+        <w:t xml:space="preserve"> get ns"</w:t>
+      </w:r>
+    </w:p>
+    <w:p>
+      <w:pPr>
+        <w:rPr>
+          <w:b/>
+          <w:color w:val="000000" w:themeColor="text1"/>
+        </w:rPr>
+      </w:pPr>
+      <w:r>
+        <w:rPr>
+          <w:b/>
+          <w:color w:val="000000" w:themeColor="text1"/>
+        </w:rPr>
+        <w:t>"</w:t>
+      </w:r>
+      <w:proofErr w:type="gramStart"/>
+      <w:r>
+        <w:rPr>
+          <w:b/>
+          <w:color w:val="000000" w:themeColor="text1"/>
+        </w:rPr>
+        <w:t>helm</w:t>
+      </w:r>
+      <w:proofErr w:type="gramEnd"/>
+      <w:r>
+        <w:rPr>
+          <w:b/>
+          <w:color w:val="000000" w:themeColor="text1"/>
+        </w:rPr>
+        <w:t xml:space="preserve"> version"</w:t>
+      </w:r>
+    </w:p>
+    <w:p>
+      <w:pPr>
+        <w:rPr>
+          <w:b/>
+          <w:color w:val="000000" w:themeColor="text1"/>
+        </w:rPr>
+      </w:pPr>
+      <w:r>
+        <w:rPr>
+          <w:b/>
+          <w:color w:val="000000" w:themeColor="text1"/>
+        </w:rPr>
+        <w:t>After setting up the environment, follow the pre-req steps at the bottom of the document under "Startup - to do before first lab" to be ready for the workshop.</w:t>
+      </w:r>
+    </w:p>
+    <w:p>
+      <w:pPr>
+        <w:rPr>
+          <w:b/>
+          <w:color w:val="0070C0"/>
+        </w:rPr>
+      </w:pPr>
+      <w:r>
+        <w:rPr>
+          <w:b/>
+          <w:color w:val="0070C0"/>
+        </w:rPr>
+        <w:t>Option A: Manual setup</w:t>
+      </w:r>
+    </w:p>
+    <w:p>
+      <w:pPr>
+        <w:rPr>
+          <w:bCs/>
+          <w:color w:val="000000" w:themeColor="text1"/>
+        </w:rPr>
+      </w:pPr>
+      <w:r>
+        <w:rPr>
+          <w:bCs/>
+          <w:color w:val="000000" w:themeColor="text1"/>
+        </w:rPr>
+        <w:t>1</w:t>
+      </w:r>
+      <w:r>
+        <w:rPr>
+          <w:bCs/>
+          <w:color w:val="000000" w:themeColor="text1"/>
+        </w:rPr>
+        <w:t xml:space="preserve">. </w:t>
+      </w:r>
+      <w:r>
+        <w:rPr>
+          <w:bCs/>
+          <w:color w:val="000000" w:themeColor="text1"/>
+        </w:rPr>
+        <w:t xml:space="preserve">Install a version of </w:t>
+      </w:r>
+      <w:hyperlink r:id="rId9" w:history="1">
+        <w:r>
+          <w:rPr>
+            <w:rStyle w:val="Hyperlink"/>
+            <w:bCs/>
+          </w:rPr>
+          <w:t>Git</w:t>
+        </w:r>
+      </w:hyperlink>
+      <w:r>
+        <w:rPr>
+          <w:bCs/>
+          <w:color w:val="000000" w:themeColor="text1"/>
+        </w:rPr>
+        <w:t>.  (If you are installing on a Windows system, it is recommended to also install the Git Bash Shell for Windows.)</w:t>
+      </w:r>
+    </w:p>
+    <w:p>
+      <w:pPr>
+        <w:rPr>
+          <w:bCs/>
+          <w:color w:val="000000" w:themeColor="text1"/>
+        </w:rPr>
+      </w:pPr>
+      <w:r>
+        <w:rPr>
+          <w:bCs/>
+          <w:color w:val="000000" w:themeColor="text1"/>
+        </w:rPr>
+        <w:t xml:space="preserve">2. Install </w:t>
+      </w:r>
+      <w:hyperlink r:id="rId10" w:history="1">
+        <w:r>
+          <w:rPr>
+            <w:rStyle w:val="Hyperlink"/>
+            <w:bCs/>
+          </w:rPr>
+          <w:t>Docker</w:t>
+        </w:r>
+      </w:hyperlink>
+      <w:r>
+        <w:rPr>
+          <w:bCs/>
+          <w:color w:val="000000" w:themeColor="text1"/>
+        </w:rPr>
+        <w:t xml:space="preserve"> (any edition is fine).   (Note on Windows or Mac, you may need to install the </w:t>
+      </w:r>
+      <w:hyperlink r:id="rId11" w:history="1">
+        <w:r>
+          <w:rPr>
+            <w:rStyle w:val="Hyperlink"/>
+            <w:bCs/>
+          </w:rPr>
+          <w:t>Docker desktop</w:t>
+        </w:r>
+      </w:hyperlink>
+      <w:r>
+        <w:rPr>
+          <w:bCs/>
+          <w:color w:val="000000" w:themeColor="text1"/>
+        </w:rPr>
+        <w:t>.)</w:t>
+      </w:r>
+    </w:p>
+    <w:p>
+      <w:pPr>
+        <w:rPr>
+          <w:bCs/>
+          <w:color w:val="000000" w:themeColor="text1"/>
+        </w:rPr>
+      </w:pPr>
+    </w:p>
+    <w:p>
+      <w:pPr>
+        <w:rPr>
+          <w:bCs/>
+          <w:color w:val="000000" w:themeColor="text1"/>
+        </w:rPr>
+      </w:pPr>
+      <w:r>
+        <w:rPr>
+          <w:bCs/>
+          <w:color w:val="000000" w:themeColor="text1"/>
+        </w:rPr>
+        <w:lastRenderedPageBreak/>
+        <w:t xml:space="preserve">3. </w:t>
+      </w:r>
+      <w:r>
+        <w:rPr>
+          <w:bCs/>
+          <w:color w:val="000000" w:themeColor="text1"/>
+        </w:rPr>
+        <w:t xml:space="preserve">Install </w:t>
+      </w:r>
+      <w:r>
+        <w:rPr>
+          <w:bCs/>
+          <w:color w:val="000000" w:themeColor="text1"/>
+        </w:rPr>
+        <w:t xml:space="preserve">and run a </w:t>
+      </w:r>
+      <w:r>
+        <w:rPr>
+          <w:bCs/>
+          <w:color w:val="000000" w:themeColor="text1"/>
+        </w:rPr>
+        <w:t>Kubernetes</w:t>
+      </w:r>
+      <w:r>
+        <w:rPr>
+          <w:bCs/>
+          <w:color w:val="000000" w:themeColor="text1"/>
+        </w:rPr>
+        <w:t xml:space="preserve"> cluster</w:t>
+      </w:r>
+      <w:r>
+        <w:rPr>
+          <w:bCs/>
+          <w:color w:val="000000" w:themeColor="text1"/>
+        </w:rPr>
+        <w:t xml:space="preserve"> using any package/application you want such as</w:t>
+      </w:r>
+      <w:hyperlink r:id="rId12" w:history="1">
+        <w:r>
+          <w:rPr>
+            <w:rStyle w:val="Hyperlink"/>
+            <w:bCs/>
+          </w:rPr>
+          <w:t xml:space="preserve"> </w:t>
+        </w:r>
+        <w:proofErr w:type="spellStart"/>
+        <w:r>
+          <w:rPr>
+            <w:rStyle w:val="Hyperlink"/>
+            <w:bCs/>
+          </w:rPr>
+          <w:t>minikube</w:t>
+        </w:r>
+        <w:proofErr w:type="spellEnd"/>
+      </w:hyperlink>
+      <w:r>
+        <w:rPr>
+          <w:bCs/>
+          <w:color w:val="000000" w:themeColor="text1"/>
+        </w:rPr>
+        <w:t xml:space="preserve">, </w:t>
+      </w:r>
+      <w:hyperlink r:id="rId13" w:history="1">
+        <w:r>
+          <w:rPr>
+            <w:rStyle w:val="Hyperlink"/>
+            <w:bCs/>
+          </w:rPr>
+          <w:t>kind</w:t>
+        </w:r>
+      </w:hyperlink>
+      <w:r>
+        <w:rPr>
+          <w:bCs/>
+          <w:color w:val="000000" w:themeColor="text1"/>
+        </w:rPr>
+        <w:t>, etc. (</w:t>
+      </w:r>
+      <w:r>
+        <w:rPr>
+          <w:bCs/>
+          <w:color w:val="000000" w:themeColor="text1"/>
+        </w:rPr>
+        <w:t xml:space="preserve">You may use </w:t>
+      </w:r>
+      <w:r>
+        <w:rPr>
+          <w:bCs/>
+          <w:color w:val="000000" w:themeColor="text1"/>
+        </w:rPr>
+        <w:t xml:space="preserve"> a cloud instance of Kubernetes </w:t>
+      </w:r>
+      <w:r>
+        <w:rPr>
+          <w:bCs/>
+          <w:color w:val="000000" w:themeColor="text1"/>
+        </w:rPr>
+        <w:t>if you have appropriate permissions and bandwidth</w:t>
+      </w:r>
+      <w:r>
+        <w:rPr>
+          <w:bCs/>
+          <w:color w:val="000000" w:themeColor="text1"/>
+        </w:rPr>
+        <w:t>.)</w:t>
+      </w:r>
+    </w:p>
+    <w:p>
+      <w:pPr>
+        <w:rPr>
+          <w:bCs/>
+          <w:color w:val="000000" w:themeColor="text1"/>
+        </w:rPr>
+      </w:pPr>
+      <w:r>
+        <w:rPr>
+          <w:bCs/>
+          <w:color w:val="000000" w:themeColor="text1"/>
+        </w:rPr>
+        <w:t>4. You only need a single node for your Kubernetes instance as a minimum.</w:t>
+      </w:r>
+    </w:p>
+    <w:p>
+      <w:pPr>
+        <w:rPr>
+          <w:bCs/>
+          <w:color w:val="000000" w:themeColor="text1"/>
+        </w:rPr>
+      </w:pPr>
+      <w:r>
+        <w:rPr>
+          <w:bCs/>
+          <w:color w:val="000000" w:themeColor="text1"/>
+        </w:rPr>
+        <w:t>5. The workshop was designed for Kubernetes version 1.21, though other versions may work.</w:t>
+      </w:r>
+    </w:p>
+    <w:p>
+      <w:pPr>
+        <w:rPr>
+          <w:bCs/>
+          <w:color w:val="000000" w:themeColor="text1"/>
+        </w:rPr>
+      </w:pPr>
+      <w:r>
+        <w:rPr>
+          <w:bCs/>
+          <w:color w:val="000000" w:themeColor="text1"/>
+        </w:rPr>
+        <w:t xml:space="preserve">6. Install the Kubernetes command line tool, </w:t>
+      </w:r>
+      <w:hyperlink r:id="rId14" w:history="1">
+        <w:proofErr w:type="spellStart"/>
+        <w:r>
+          <w:rPr>
+            <w:rStyle w:val="Hyperlink"/>
+            <w:bCs/>
+          </w:rPr>
+          <w:t>kubectl</w:t>
+        </w:r>
+        <w:proofErr w:type="spellEnd"/>
+      </w:hyperlink>
+      <w:r>
+        <w:rPr>
+          <w:bCs/>
+          <w:color w:val="000000" w:themeColor="text1"/>
+        </w:rPr>
+        <w:t>.</w:t>
+      </w:r>
+    </w:p>
+    <w:p>
+      <w:pPr>
+        <w:rPr>
+          <w:bCs/>
+          <w:color w:val="000000" w:themeColor="text1"/>
+        </w:rPr>
+      </w:pPr>
+      <w:r>
+        <w:rPr>
+          <w:bCs/>
+          <w:color w:val="000000" w:themeColor="text1"/>
+        </w:rPr>
+        <w:t xml:space="preserve">7. Install </w:t>
+      </w:r>
+      <w:hyperlink r:id="rId15" w:history="1">
+        <w:r>
+          <w:rPr>
+            <w:rStyle w:val="Hyperlink"/>
+            <w:bCs/>
+          </w:rPr>
+          <w:t>Helm 3</w:t>
+        </w:r>
+      </w:hyperlink>
+      <w:r>
+        <w:rPr>
+          <w:bCs/>
+          <w:color w:val="000000" w:themeColor="text1"/>
+        </w:rPr>
+        <w:t xml:space="preserve">.  Helm 2 will not work. </w:t>
+      </w:r>
+    </w:p>
+    <w:p>
+      <w:pPr>
+        <w:rPr>
+          <w:bCs/>
+          <w:color w:val="000000" w:themeColor="text1"/>
+        </w:rPr>
+      </w:pPr>
+      <w:r>
+        <w:rPr>
+          <w:bCs/>
+          <w:color w:val="000000" w:themeColor="text1"/>
+        </w:rPr>
+        <w:t>8. You will need an editor to edit files that you know how to work with.</w:t>
+      </w:r>
+    </w:p>
+    <w:p>
+      <w:pPr>
+        <w:rPr>
+          <w:bCs/>
+          <w:color w:val="000000" w:themeColor="text1"/>
+        </w:rPr>
+      </w:pPr>
+      <w:r>
+        <w:rPr>
+          <w:bCs/>
+          <w:color w:val="000000" w:themeColor="text1"/>
+        </w:rPr>
+        <w:t>9. Optional – to make editing easier, we suggest using a visual diff/merge tool where you can point and click to merge content.  This is not required as you can also use an editor – just be careful with spacing and syntax.   One option is “meld”. You can search for this and find info on how to install it for your platform.</w:t>
+      </w:r>
+      <w:r>
+        <w:rPr>
+          <w:bCs/>
+          <w:color w:val="000000" w:themeColor="text1"/>
+        </w:rPr>
+        <w:tab/>
+      </w:r>
+    </w:p>
+    <w:p>
+      <w:pPr>
+        <w:rPr>
+          <w:b/>
+          <w:color w:val="000000" w:themeColor="text1"/>
+        </w:rPr>
+      </w:pPr>
+    </w:p>
+    <w:p>
+      <w:pPr>
+        <w:rPr>
+          <w:b/>
+          <w:color w:val="FF0000"/>
+        </w:rPr>
+      </w:pPr>
+      <w:r>
+        <w:rPr>
+          <w:b/>
+          <w:color w:val="0070C0"/>
+        </w:rPr>
+        <w:t xml:space="preserve">Option B:  VirtualBox Option </w:t>
+      </w:r>
+      <w:r>
+        <w:rPr>
+          <w:b/>
+        </w:rPr>
+        <w:tab/>
       </w:r>
     </w:p>
     <w:p>
@@ -377,7 +1055,7 @@
       <w:r>
         <w:t xml:space="preserve"> can be obtained and installed from </w:t>
       </w:r>
-      <w:hyperlink r:id="rId9" w:history="1">
+      <w:hyperlink r:id="rId16" w:history="1">
         <w:r>
           <w:rPr>
             <w:rStyle w:val="Hyperlink"/>
@@ -429,7 +1107,7 @@
       <w:r>
         <w:t>on the course’s landing page</w:t>
       </w:r>
-      <w:hyperlink r:id="rId10" w:tgtFrame="_blank" w:tooltip="This external link will open in a new window" w:history="1"/>
+      <w:hyperlink r:id="rId17" w:tgtFrame="_blank" w:tooltip="This external link will open in a new window" w:history="1"/>
       <w:r>
         <w:t>.</w:t>
       </w:r>
@@ -486,7 +1164,7 @@
     <w:p>
       <w:pPr>
         <w:rPr>
-          <w:rFonts w:eastAsia="Times New Roman"/>
+          <w:rFonts w:eastAsia="Times New Roman" w:cstheme="minorHAnsi"/>
           <w:b/>
           <w:sz w:val="24"/>
           <w:szCs w:val="24"/>
@@ -508,7 +1186,7 @@
           <w:sz w:val="24"/>
           <w:szCs w:val="24"/>
         </w:rPr>
-        <w:t>8db13cd8338e9f6e69fa0ec11934e86f</w:t>
+        <w:t>1f0c19221a83f39c32fb49c0803548c6</w:t>
       </w:r>
     </w:p>
     <w:p>
@@ -522,7 +1200,7 @@
       </w:pPr>
       <w:r>
         <w:rPr>
-          <w:rFonts w:eastAsia="Times New Roman"/>
+          <w:rFonts w:eastAsia="Times New Roman" w:cstheme="minorHAnsi"/>
           <w:b/>
           <w:sz w:val="24"/>
           <w:szCs w:val="24"/>
@@ -536,7 +1214,7 @@
           <w:sz w:val="24"/>
           <w:szCs w:val="24"/>
         </w:rPr>
-        <w:t>d7ea7c65a3bbe0baef3e96a874b2abaf9def6642</w:t>
+        <w:t>8c85377c6772a2c9f5c7d8280f94d3a88aa81991</w:t>
       </w:r>
     </w:p>
     <w:p>
@@ -564,7 +1242,7 @@
           <w:sz w:val="24"/>
           <w:szCs w:val="24"/>
         </w:rPr>
-        <w:t>521199440594697c5f230c67698a7cf72c96f7b214fa18d361b5cd1e63ad7c78</w:t>
+        <w:t>55ab38242c7c89044db4b97db54bb7e027e9970ef989438f218dba8df102283c</w:t>
       </w:r>
     </w:p>
     <w:p>
@@ -592,7 +1270,7 @@
           <w:sz w:val="24"/>
           <w:szCs w:val="24"/>
         </w:rPr>
-        <w:t>e52b6d4288ecc6b905f631b9e16f80c9fd56069dc63075bb9c424f444fd4fb59d2e88376c10c12ceb68f1ded048774e52356cf02e4f8d1cedd706af94c14494c</w:t>
+        <w:t>94d3a5afbe7cf4f325da1854aa145e88199a33c26d05b510fe684ab3ed7d80de61c12abcb1dc488b690ca60067002ae38d1c12e5ac8fc7e04c4c84368fcc6439</w:t>
       </w:r>
     </w:p>
     <w:p/>
@@ -693,26 +1371,26 @@
         </w:tabs>
       </w:pPr>
       <w:r>
+        <w:tab/>
+      </w:r>
+    </w:p>
+    <w:p>
+      <w:pPr>
+        <w:rPr>
+          <w:b/>
+        </w:rPr>
+      </w:pPr>
+      <w:r>
+        <w:rPr>
+          <w:b/>
+          <w:noProof/>
+        </w:rPr>
         <w:lastRenderedPageBreak/>
-        <w:tab/>
-      </w:r>
-    </w:p>
-    <w:p>
-      <w:pPr>
-        <w:rPr>
-          <w:b/>
-        </w:rPr>
-      </w:pPr>
-      <w:r>
-        <w:rPr>
-          <w:b/>
-          <w:noProof/>
-        </w:rPr>
         <w:drawing>
-          <wp:inline distT="0" distB="0" distL="0" distR="0" wp14:anchorId="43D50BD5" wp14:editId="129590A9">
-            <wp:extent cx="1701579" cy="1655031"/>
-            <wp:effectExtent l="0" t="0" r="635" b="0"/>
-            <wp:docPr id="105" name="Picture 105"/>
+          <wp:inline distT="0" distB="0" distL="0" distR="0" wp14:anchorId="78380022" wp14:editId="4E279EF5">
+            <wp:extent cx="5295900" cy="2401789"/>
+            <wp:effectExtent l="0" t="0" r="0" b="0"/>
+            <wp:docPr id="6" name="Picture 6" descr="Graphical user interface, text, application, email&#10;&#10;Description automatically generated"/>
             <wp:cNvGraphicFramePr>
               <a:graphicFrameLocks xmlns:a="http://schemas.openxmlformats.org/drawingml/2006/main" noChangeAspect="1"/>
             </wp:cNvGraphicFramePr>
@@ -720,137 +1398,11 @@
               <a:graphicData uri="http://schemas.openxmlformats.org/drawingml/2006/picture">
                 <pic:pic xmlns:pic="http://schemas.openxmlformats.org/drawingml/2006/picture">
                   <pic:nvPicPr>
-                    <pic:cNvPr id="0" name="Picture 1"/>
-                    <pic:cNvPicPr>
-                      <a:picLocks noChangeAspect="1" noChangeArrowheads="1"/>
-                    </pic:cNvPicPr>
-                  </pic:nvPicPr>
-                  <pic:blipFill>
-                    <a:blip r:embed="rId11">
-                      <a:extLst>
-                        <a:ext uri="{28A0092B-C50C-407E-A947-70E740481C1C}">
-                          <a14:useLocalDpi xmlns:a14="http://schemas.microsoft.com/office/drawing/2010/main" val="0"/>
-                        </a:ext>
-                      </a:extLst>
-                    </a:blip>
-                    <a:srcRect/>
-                    <a:stretch>
-                      <a:fillRect/>
-                    </a:stretch>
-                  </pic:blipFill>
-                  <pic:spPr bwMode="auto">
-                    <a:xfrm>
-                      <a:off x="0" y="0"/>
-                      <a:ext cx="1711205" cy="1664394"/>
-                    </a:xfrm>
-                    <a:prstGeom prst="rect">
-                      <a:avLst/>
-                    </a:prstGeom>
-                    <a:noFill/>
-                    <a:ln>
-                      <a:noFill/>
-                    </a:ln>
-                  </pic:spPr>
-                </pic:pic>
-              </a:graphicData>
-            </a:graphic>
-          </wp:inline>
-        </w:drawing>
-      </w:r>
-    </w:p>
-    <w:p>
-      <w:r>
-        <w:tab/>
-      </w:r>
-      <w:r>
-        <w:t>c</w:t>
-      </w:r>
-      <w:r>
-        <w:t>.   From there, you can type in (or browse to, using the folder icon) the path of the</w:t>
-      </w:r>
-      <w:r>
-        <w:t xml:space="preserve"> </w:t>
-      </w:r>
-      <w:r>
-        <w:rPr>
-          <w:b/>
-          <w:bCs/>
-        </w:rPr>
-        <w:t>helm</w:t>
-      </w:r>
-      <w:r>
-        <w:rPr>
-          <w:b/>
-          <w:bCs/>
-        </w:rPr>
-        <w:t>-intro</w:t>
-      </w:r>
-      <w:r>
-        <w:rPr>
-          <w:b/>
-          <w:bCs/>
-        </w:rPr>
-        <w:t>2.1</w:t>
-      </w:r>
-      <w:r>
-        <w:rPr>
-          <w:b/>
-          <w:bCs/>
-        </w:rPr>
-        <w:t>.ova</w:t>
-      </w:r>
-      <w:r>
-        <w:t xml:space="preserve"> file.</w:t>
-      </w:r>
-      <w:r>
-        <w:t xml:space="preserve"> </w:t>
-      </w:r>
-      <w:r>
-        <w:t xml:space="preserve"> Then click </w:t>
-      </w:r>
-      <w:r>
-        <w:rPr>
-          <w:b/>
-        </w:rPr>
-        <w:t>Next</w:t>
-      </w:r>
-      <w:r>
-        <w:t>.</w:t>
-      </w:r>
-    </w:p>
-    <w:p>
-      <w:pPr>
-        <w:rPr>
-          <w:b/>
-        </w:rPr>
-      </w:pPr>
-      <w:r>
-        <w:rPr>
-          <w:noProof/>
-        </w:rPr>
-        <w:t xml:space="preserve"> </w:t>
-      </w:r>
-      <w:r>
-        <w:rPr>
-          <w:noProof/>
-        </w:rPr>
-        <w:drawing>
-          <wp:inline distT="0" distB="0" distL="0" distR="0" wp14:anchorId="0F43D294" wp14:editId="18C32B53">
-            <wp:extent cx="5311255" cy="1606163"/>
-            <wp:effectExtent l="0" t="0" r="0" b="0"/>
-            <wp:docPr id="4" name="Picture 4" descr="Graphical user interface, text, application, email&#10;&#10;Description automatically generated"/>
-            <wp:cNvGraphicFramePr>
-              <a:graphicFrameLocks xmlns:a="http://schemas.openxmlformats.org/drawingml/2006/main" noChangeAspect="1"/>
-            </wp:cNvGraphicFramePr>
-            <a:graphic xmlns:a="http://schemas.openxmlformats.org/drawingml/2006/main">
-              <a:graphicData uri="http://schemas.openxmlformats.org/drawingml/2006/picture">
-                <pic:pic xmlns:pic="http://schemas.openxmlformats.org/drawingml/2006/picture">
-                  <pic:nvPicPr>
-                    <pic:cNvPr id="4" name="Picture 4" descr="Graphical user interface, text, application, email&#10;&#10;Description automatically generated"/>
+                    <pic:cNvPr id="3" name="Picture 3" descr="Graphical user interface, text, application, email&#10;&#10;Description automatically generated"/>
                     <pic:cNvPicPr/>
                   </pic:nvPicPr>
                   <pic:blipFill>
-                    <a:blip r:embed="rId12"/>
+                    <a:blip r:embed="rId18"/>
                     <a:stretch>
                       <a:fillRect/>
                     </a:stretch>
@@ -858,7 +1410,7 @@
                   <pic:spPr>
                     <a:xfrm>
                       <a:off x="0" y="0"/>
-                      <a:ext cx="5326422" cy="1610750"/>
+                      <a:ext cx="5306650" cy="2406664"/>
                     </a:xfrm>
                     <a:prstGeom prst="rect">
                       <a:avLst/>
@@ -870,6 +1422,75 @@
           </wp:inline>
         </w:drawing>
       </w:r>
+    </w:p>
+    <w:p>
+      <w:r>
+        <w:tab/>
+      </w:r>
+      <w:r>
+        <w:t>c</w:t>
+      </w:r>
+      <w:r>
+        <w:t>.   From there, you can type in (or browse to, using the folder icon) the path of the</w:t>
+      </w:r>
+      <w:r>
+        <w:t xml:space="preserve"> </w:t>
+      </w:r>
+      <w:r>
+        <w:rPr>
+          <w:b/>
+          <w:bCs/>
+        </w:rPr>
+        <w:t>helm</w:t>
+      </w:r>
+      <w:r>
+        <w:rPr>
+          <w:b/>
+          <w:bCs/>
+        </w:rPr>
+        <w:t>-</w:t>
+      </w:r>
+      <w:proofErr w:type="spellStart"/>
+      <w:r>
+        <w:rPr>
+          <w:b/>
+          <w:bCs/>
+        </w:rPr>
+        <w:t>fun</w:t>
+      </w:r>
+      <w:r>
+        <w:rPr>
+          <w:b/>
+          <w:bCs/>
+        </w:rPr>
+        <w:t>.ova</w:t>
+      </w:r>
+      <w:proofErr w:type="spellEnd"/>
+      <w:r>
+        <w:t xml:space="preserve"> file.</w:t>
+      </w:r>
+      <w:r>
+        <w:t xml:space="preserve"> </w:t>
+      </w:r>
+      <w:r>
+        <w:t xml:space="preserve"> Then click </w:t>
+      </w:r>
+      <w:r>
+        <w:rPr>
+          <w:b/>
+        </w:rPr>
+        <w:t>Next</w:t>
+      </w:r>
+      <w:r>
+        <w:t>.</w:t>
+      </w:r>
+    </w:p>
+    <w:p>
+      <w:pPr>
+        <w:rPr>
+          <w:b/>
+        </w:rPr>
+      </w:pPr>
       <w:r>
         <w:rPr>
           <w:noProof/>
@@ -878,57 +1499,13 @@
       </w:r>
       <w:r>
         <w:rPr>
-          <w:b/>
-        </w:rPr>
-        <w:br w:type="textWrapping" w:clear="all"/>
-      </w:r>
-    </w:p>
-    <w:p>
-      <w:r>
-        <w:t xml:space="preserve">4.   </w:t>
-      </w:r>
-      <w:r>
-        <w:t xml:space="preserve">On the next screen, click the box to reinitialize the MAC addresses.  </w:t>
-      </w:r>
-      <w:r>
-        <w:t>You can just accept the</w:t>
-      </w:r>
-      <w:r>
-        <w:t xml:space="preserve"> rest of the</w:t>
-      </w:r>
-      <w:r>
-        <w:t xml:space="preserve"> </w:t>
-      </w:r>
-      <w:r>
-        <w:rPr>
-          <w:b/>
-        </w:rPr>
-        <w:t>Appliance Settings</w:t>
-      </w:r>
-      <w:r>
-        <w:t xml:space="preserve"> and </w:t>
-      </w:r>
-      <w:r>
-        <w:t xml:space="preserve">then </w:t>
-      </w:r>
-      <w:r>
-        <w:t>cli</w:t>
-      </w:r>
-      <w:r>
-        <w:t>ck the Import button.</w:t>
-      </w:r>
-      <w:r>
-        <w:rPr>
           <w:noProof/>
         </w:rPr>
-        <w:t xml:space="preserve"> </w:t>
-      </w:r>
-      <w:r>
         <w:drawing>
-          <wp:inline distT="0" distB="0" distL="0" distR="0" wp14:anchorId="3B5F926B" wp14:editId="77F84A7E">
-            <wp:extent cx="4654115" cy="3912042"/>
-            <wp:effectExtent l="0" t="0" r="0" b="0"/>
-            <wp:docPr id="1" name="Picture 1" descr="Graphical user interface, application, table&#10;&#10;Description automatically generated"/>
+          <wp:inline distT="0" distB="0" distL="0" distR="0" wp14:anchorId="45E620C2" wp14:editId="1C28E202">
+            <wp:extent cx="4564890" cy="3261360"/>
+            <wp:effectExtent l="0" t="0" r="0" b="2540"/>
+            <wp:docPr id="3" name="Picture 3" descr="Graphical user interface, text, application, email&#10;&#10;Description automatically generated"/>
             <wp:cNvGraphicFramePr>
               <a:graphicFrameLocks xmlns:a="http://schemas.openxmlformats.org/drawingml/2006/main" noChangeAspect="1"/>
             </wp:cNvGraphicFramePr>
@@ -936,11 +1513,11 @@
               <a:graphicData uri="http://schemas.openxmlformats.org/drawingml/2006/picture">
                 <pic:pic xmlns:pic="http://schemas.openxmlformats.org/drawingml/2006/picture">
                   <pic:nvPicPr>
-                    <pic:cNvPr id="1" name="Picture 1" descr="Graphical user interface, application, table&#10;&#10;Description automatically generated"/>
+                    <pic:cNvPr id="3" name="Picture 3" descr="Graphical user interface, text, application, email&#10;&#10;Description automatically generated"/>
                     <pic:cNvPicPr/>
                   </pic:nvPicPr>
                   <pic:blipFill>
-                    <a:blip r:embed="rId13"/>
+                    <a:blip r:embed="rId19"/>
                     <a:stretch>
                       <a:fillRect/>
                     </a:stretch>
@@ -948,7 +1525,7 @@
                   <pic:spPr>
                     <a:xfrm>
                       <a:off x="0" y="0"/>
-                      <a:ext cx="4658530" cy="3915753"/>
+                      <a:ext cx="4581196" cy="3273010"/>
                     </a:xfrm>
                     <a:prstGeom prst="rect">
                       <a:avLst/>
@@ -961,70 +1538,72 @@
         </w:drawing>
       </w:r>
       <w:r>
+        <w:rPr>
+          <w:noProof/>
+        </w:rPr>
         <w:t xml:space="preserve"> </w:t>
       </w:r>
-    </w:p>
-    <w:p>
-      <w:pPr>
-        <w:rPr>
-          <w:b/>
-        </w:rPr>
-      </w:pPr>
-      <w:r>
-        <w:rPr>
-          <w:b/>
-        </w:rPr>
+      <w:r>
+        <w:rPr>
+          <w:b/>
+        </w:rPr>
+        <w:br w:type="textWrapping" w:clear="all"/>
+      </w:r>
+    </w:p>
+    <w:p>
+      <w:pPr>
+        <w:rPr>
+          <w:noProof/>
+        </w:rPr>
+      </w:pPr>
+      <w:r>
+        <w:t xml:space="preserve">4.   </w:t>
+      </w:r>
+      <w:r>
+        <w:t xml:space="preserve">On the next screen, click the box to reinitialize the MAC addresses.  </w:t>
+      </w:r>
+      <w:r>
+        <w:t>You can just accept the</w:t>
+      </w:r>
+      <w:r>
+        <w:t xml:space="preserve"> rest of the</w:t>
+      </w:r>
+      <w:r>
+        <w:t xml:space="preserve"> </w:t>
+      </w:r>
+      <w:r>
+        <w:rPr>
+          <w:b/>
+        </w:rPr>
+        <w:t>Appliance Settings</w:t>
+      </w:r>
+      <w:r>
+        <w:t xml:space="preserve"> and </w:t>
+      </w:r>
+      <w:r>
+        <w:t xml:space="preserve">then </w:t>
+      </w:r>
+      <w:r>
+        <w:t>cli</w:t>
+      </w:r>
+      <w:r>
+        <w:t>ck the Import button.</w:t>
+      </w:r>
+      <w:r>
+        <w:rPr>
+          <w:noProof/>
+        </w:rPr>
+        <w:t xml:space="preserve"> </w:t>
+      </w:r>
+    </w:p>
+    <w:p>
+      <w:r>
         <w:lastRenderedPageBreak/>
-        <w:t xml:space="preserve"> </w:t>
-      </w:r>
-    </w:p>
-    <w:p>
-      <w:r>
-        <w:t>5.</w:t>
-      </w:r>
-      <w:r>
-        <w:rPr>
-          <w:b/>
-        </w:rPr>
-        <w:t xml:space="preserve">  </w:t>
-      </w:r>
-      <w:r>
-        <w:t>You</w:t>
-      </w:r>
-      <w:r>
-        <w:t xml:space="preserve"> will</w:t>
-      </w:r>
-      <w:r>
-        <w:t xml:space="preserve"> get a pop-up box for the “license” info.  Just click the </w:t>
-      </w:r>
-      <w:r>
-        <w:rPr>
-          <w:b/>
-        </w:rPr>
-        <w:t>Agree</w:t>
-      </w:r>
-      <w:r>
-        <w:t xml:space="preserve"> button. You</w:t>
-      </w:r>
-      <w:r>
-        <w:t>r system will then start processing the import.  This may take a while.</w:t>
-      </w:r>
-    </w:p>
-    <w:p>
-      <w:pPr>
-        <w:rPr>
-          <w:b/>
-        </w:rPr>
-      </w:pPr>
-      <w:r>
-        <w:rPr>
-          <w:b/>
-        </w:rPr>
         <w:drawing>
-          <wp:inline distT="0" distB="0" distL="0" distR="0" wp14:anchorId="78C0552F" wp14:editId="7425B890">
-            <wp:extent cx="4420925" cy="1291483"/>
-            <wp:effectExtent l="0" t="0" r="0" b="4445"/>
-            <wp:docPr id="5" name="Picture 5" descr="Graphical user interface, text, application, email&#10;&#10;Description automatically generated"/>
+          <wp:inline distT="0" distB="0" distL="0" distR="0" wp14:anchorId="623905C3" wp14:editId="17CC3594">
+            <wp:extent cx="6858000" cy="4902835"/>
+            <wp:effectExtent l="0" t="0" r="0" b="0"/>
+            <wp:docPr id="1" name="Picture 1" descr="Graphical user interface, text, application, email&#10;&#10;Description automatically generated"/>
             <wp:cNvGraphicFramePr>
               <a:graphicFrameLocks xmlns:a="http://schemas.openxmlformats.org/drawingml/2006/main" noChangeAspect="1"/>
             </wp:cNvGraphicFramePr>
@@ -1032,11 +1611,11 @@
               <a:graphicData uri="http://schemas.openxmlformats.org/drawingml/2006/picture">
                 <pic:pic xmlns:pic="http://schemas.openxmlformats.org/drawingml/2006/picture">
                   <pic:nvPicPr>
-                    <pic:cNvPr id="5" name="Picture 5" descr="Graphical user interface, text, application, email&#10;&#10;Description automatically generated"/>
+                    <pic:cNvPr id="1" name="Picture 1" descr="Graphical user interface, text, application, email&#10;&#10;Description automatically generated"/>
                     <pic:cNvPicPr/>
                   </pic:nvPicPr>
                   <pic:blipFill>
-                    <a:blip r:embed="rId14"/>
+                    <a:blip r:embed="rId20"/>
                     <a:stretch>
                       <a:fillRect/>
                     </a:stretch>
@@ -1044,7 +1623,7 @@
                   <pic:spPr>
                     <a:xfrm>
                       <a:off x="0" y="0"/>
-                      <a:ext cx="4451455" cy="1300402"/>
+                      <a:ext cx="6858000" cy="4902835"/>
                     </a:xfrm>
                     <a:prstGeom prst="rect">
                       <a:avLst/>
@@ -1056,52 +1635,70 @@
           </wp:inline>
         </w:drawing>
       </w:r>
-    </w:p>
-    <w:p>
-      <w:r>
-        <w:t>6</w:t>
-      </w:r>
-      <w:r>
-        <w:t>.  After the import is finished, you should have a VM listed in VirtualBox named</w:t>
-      </w:r>
-      <w:r>
-        <w:rPr>
-          <w:b/>
-          <w:bCs/>
-        </w:rPr>
+      <w:r>
         <w:t xml:space="preserve"> </w:t>
       </w:r>
-      <w:r>
-        <w:rPr>
-          <w:b/>
-          <w:bCs/>
-        </w:rPr>
-        <w:t>helm</w:t>
-      </w:r>
-      <w:r>
-        <w:rPr>
-          <w:b/>
-          <w:bCs/>
-        </w:rPr>
-        <w:t>-intro</w:t>
-      </w:r>
-      <w:r>
-        <w:rPr>
-          <w:b/>
-        </w:rPr>
-        <w:t>.</w:t>
-      </w:r>
-    </w:p>
-    <w:p>
-      <w:r>
-        <w:rPr>
-          <w:noProof/>
+    </w:p>
+    <w:p>
+      <w:pPr>
+        <w:rPr>
+          <w:b/>
+        </w:rPr>
+      </w:pPr>
+      <w:r>
+        <w:rPr>
+          <w:b/>
+        </w:rPr>
+        <w:t xml:space="preserve"> </w:t>
+      </w:r>
+    </w:p>
+    <w:p>
+      <w:r>
+        <w:t>5.</w:t>
+      </w:r>
+      <w:r>
+        <w:rPr>
+          <w:b/>
+        </w:rPr>
+        <w:t xml:space="preserve">  </w:t>
+      </w:r>
+      <w:r>
+        <w:t>You</w:t>
+      </w:r>
+      <w:r>
+        <w:t xml:space="preserve"> will</w:t>
+      </w:r>
+      <w:r>
+        <w:t xml:space="preserve"> get a pop-up box for the “license” info.  Just click the </w:t>
+      </w:r>
+      <w:r>
+        <w:rPr>
+          <w:b/>
+        </w:rPr>
+        <w:t>Agree</w:t>
+      </w:r>
+      <w:r>
+        <w:t xml:space="preserve"> button. You</w:t>
+      </w:r>
+      <w:r>
+        <w:t>r system will then start processing the import.  This may take a while.</w:t>
+      </w:r>
+    </w:p>
+    <w:p>
+      <w:pPr>
+        <w:rPr>
+          <w:b/>
+        </w:rPr>
+      </w:pPr>
+      <w:r>
+        <w:rPr>
+          <w:b/>
         </w:rPr>
         <w:drawing>
-          <wp:inline distT="0" distB="0" distL="0" distR="0" wp14:anchorId="44F15C69" wp14:editId="1B5ECA91">
-            <wp:extent cx="3841750" cy="2955303"/>
-            <wp:effectExtent l="0" t="0" r="6350" b="0"/>
-            <wp:docPr id="14" name="Picture 14"/>
+          <wp:inline distT="0" distB="0" distL="0" distR="0" wp14:anchorId="337E0DA7" wp14:editId="39816AED">
+            <wp:extent cx="3987800" cy="948409"/>
+            <wp:effectExtent l="0" t="0" r="0" b="4445"/>
+            <wp:docPr id="8" name="Picture 8" descr="Graphical user interface, application, Word&#10;&#10;Description automatically generated"/>
             <wp:cNvGraphicFramePr>
               <a:graphicFrameLocks xmlns:a="http://schemas.openxmlformats.org/drawingml/2006/main" noChangeAspect="1"/>
             </wp:cNvGraphicFramePr>
@@ -1109,11 +1706,11 @@
               <a:graphicData uri="http://schemas.openxmlformats.org/drawingml/2006/picture">
                 <pic:pic xmlns:pic="http://schemas.openxmlformats.org/drawingml/2006/picture">
                   <pic:nvPicPr>
-                    <pic:cNvPr id="1" name=""/>
+                    <pic:cNvPr id="8" name="Picture 8" descr="Graphical user interface, application, Word&#10;&#10;Description automatically generated"/>
                     <pic:cNvPicPr/>
                   </pic:nvPicPr>
                   <pic:blipFill>
-                    <a:blip r:embed="rId15"/>
+                    <a:blip r:embed="rId21"/>
                     <a:stretch>
                       <a:fillRect/>
                     </a:stretch>
@@ -1121,7 +1718,7 @@
                   <pic:spPr>
                     <a:xfrm>
                       <a:off x="0" y="0"/>
-                      <a:ext cx="3844911" cy="2957735"/>
+                      <a:ext cx="4013732" cy="954576"/>
                     </a:xfrm>
                     <a:prstGeom prst="rect">
                       <a:avLst/>
@@ -1136,92 +1733,69 @@
     </w:p>
     <w:p>
       <w:r>
-        <w:t>7</w:t>
-      </w:r>
-      <w:r>
-        <w:t xml:space="preserve">. </w:t>
-      </w:r>
-      <w:r>
-        <w:rPr>
-          <w:b/>
-        </w:rPr>
-        <w:t>(OPTIONAL)</w:t>
-      </w:r>
-      <w:r>
+        <w:t>6</w:t>
+      </w:r>
+      <w:r>
+        <w:t xml:space="preserve">.  </w:t>
+      </w:r>
+      <w:proofErr w:type="spellStart"/>
+      <w:r>
+        <w:t>Aftr</w:t>
+      </w:r>
+      <w:proofErr w:type="spellEnd"/>
+      <w:r>
+        <w:t xml:space="preserve"> the import is </w:t>
+      </w:r>
+      <w:proofErr w:type="gramStart"/>
+      <w:r>
+        <w:t>finished,</w:t>
+      </w:r>
+      <w:proofErr w:type="gramEnd"/>
+      <w:r>
+        <w:t xml:space="preserve"> you should have a VM listed in VirtualBox named</w:t>
+      </w:r>
+      <w:r>
+        <w:rPr>
+          <w:b/>
+          <w:bCs/>
+        </w:rPr>
         <w:t xml:space="preserve"> </w:t>
       </w:r>
       <w:r>
-        <w:t xml:space="preserve">At this point, depending on the settings of your physical system, you can adjust the amount of memory for the image if you need/want.  You can do this by clicking on the </w:t>
-      </w:r>
-      <w:r>
-        <w:rPr>
-          <w:b/>
-        </w:rPr>
-        <w:t xml:space="preserve">Settings </w:t>
-      </w:r>
-      <w:r>
-        <w:t xml:space="preserve">icon in the menu bar, then </w:t>
-      </w:r>
-      <w:r>
-        <w:rPr>
-          <w:b/>
-        </w:rPr>
-        <w:t>System</w:t>
-      </w:r>
-      <w:r>
-        <w:rPr>
-          <w:b/>
-        </w:rPr>
-        <w:t xml:space="preserve"> </w:t>
-      </w:r>
-      <w:r>
-        <w:t xml:space="preserve">in the pop-up box for the </w:t>
-      </w:r>
-      <w:r>
-        <w:t>s</w:t>
-      </w:r>
-      <w:r>
-        <w:t>ettings</w:t>
-      </w:r>
-      <w:r>
-        <w:t>.  Then you can adjust the amount of memory for the virtual machine with the slider.</w:t>
-      </w:r>
-    </w:p>
-    <w:p>
-      <w:pPr>
-        <w:rPr>
-          <w:b/>
-        </w:rPr>
-      </w:pPr>
-      <w:r>
-        <w:rPr>
-          <w:b/>
-        </w:rPr>
-        <w:t xml:space="preserve"> </w:t>
-      </w:r>
-      <w:r>
-        <w:rPr>
-          <w:b/>
-        </w:rPr>
-        <w:t xml:space="preserve"> </w:t>
-      </w:r>
-    </w:p>
-    <w:p>
-      <w:pPr>
-        <w:rPr>
-          <w:b/>
-        </w:rPr>
-      </w:pPr>
-      <w:r>
-        <w:rPr>
-          <w:noProof/>
-        </w:rPr>
-        <w:lastRenderedPageBreak/>
+        <w:rPr>
+          <w:b/>
+          <w:bCs/>
+        </w:rPr>
+        <w:t>helm</w:t>
+      </w:r>
+      <w:r>
+        <w:rPr>
+          <w:b/>
+          <w:bCs/>
+        </w:rPr>
+        <w:t>-</w:t>
+      </w:r>
+      <w:r>
+        <w:rPr>
+          <w:b/>
+          <w:bCs/>
+        </w:rPr>
+        <w:t>fun</w:t>
+      </w:r>
+      <w:r>
+        <w:rPr>
+          <w:b/>
+        </w:rPr>
+        <w:t>.</w:t>
+      </w:r>
+    </w:p>
+    <w:p>
+      <w:r>
         <w:drawing>
-          <wp:inline distT="0" distB="0" distL="0" distR="0" wp14:anchorId="2C8952D6" wp14:editId="21617E77">
-            <wp:extent cx="3420318" cy="2501900"/>
-            <wp:effectExtent l="0" t="0" r="8890" b="0"/>
-            <wp:docPr id="16" name="Picture 16"/>
+          <wp:inline distT="0" distB="0" distL="0" distR="0" wp14:anchorId="14373C8D" wp14:editId="06ACF20E">
+            <wp:extent cx="3848100" cy="1642925"/>
+            <wp:effectExtent l="0" t="0" r="0" b="0"/>
+            <wp:docPr id="12" name="Picture 12" descr="Graphical user interface, text, application&#10;&#10;Description automatically generated"/>
             <wp:cNvGraphicFramePr>
               <a:graphicFrameLocks xmlns:a="http://schemas.openxmlformats.org/drawingml/2006/main" noChangeAspect="1"/>
             </wp:cNvGraphicFramePr>
@@ -1229,11 +1803,11 @@
               <a:graphicData uri="http://schemas.openxmlformats.org/drawingml/2006/picture">
                 <pic:pic xmlns:pic="http://schemas.openxmlformats.org/drawingml/2006/picture">
                   <pic:nvPicPr>
-                    <pic:cNvPr id="1" name=""/>
+                    <pic:cNvPr id="12" name="Picture 12" descr="Graphical user interface, text, application&#10;&#10;Description automatically generated"/>
                     <pic:cNvPicPr/>
                   </pic:nvPicPr>
                   <pic:blipFill>
-                    <a:blip r:embed="rId16"/>
+                    <a:blip r:embed="rId22"/>
                     <a:stretch>
                       <a:fillRect/>
                     </a:stretch>
@@ -1241,7 +1815,7 @@
                   <pic:spPr>
                     <a:xfrm>
                       <a:off x="0" y="0"/>
-                      <a:ext cx="3425966" cy="2506032"/>
+                      <a:ext cx="3872007" cy="1653132"/>
                     </a:xfrm>
                     <a:prstGeom prst="rect">
                       <a:avLst/>
@@ -1255,39 +1829,93 @@
       </w:r>
     </w:p>
     <w:p>
-      <w:pPr>
-        <w:rPr>
-          <w:b/>
-        </w:rPr>
-      </w:pPr>
-      <w:r>
-        <w:t>8</w:t>
-      </w:r>
-      <w:r>
-        <w:t>. At this point, you can start up the virtual image by right-clicking on the image name and then selecting</w:t>
-      </w:r>
-      <w:r>
-        <w:rPr>
-          <w:b/>
-        </w:rPr>
-        <w:t xml:space="preserve"> Normal Start.</w:t>
-      </w:r>
-    </w:p>
-    <w:p>
-      <w:pPr>
-        <w:rPr>
-          <w:b/>
-        </w:rPr>
-      </w:pPr>
-      <w:r>
-        <w:rPr>
-          <w:noProof/>
+      <w:r>
+        <w:lastRenderedPageBreak/>
+        <w:t>7</w:t>
+      </w:r>
+      <w:r>
+        <w:t xml:space="preserve">. </w:t>
+      </w:r>
+      <w:r>
+        <w:rPr>
+          <w:b/>
+        </w:rPr>
+        <w:t>(OPTIONAL)</w:t>
+      </w:r>
+      <w:r>
+        <w:t xml:space="preserve"> </w:t>
+      </w:r>
+      <w:r>
+        <w:t xml:space="preserve">At this point, depending on the settings of your physical system, you can adjust the amount of memory for the image if you need/want.  You can do this by clicking on the </w:t>
+      </w:r>
+      <w:r>
+        <w:rPr>
+          <w:b/>
+        </w:rPr>
+        <w:t xml:space="preserve">Settings </w:t>
+      </w:r>
+      <w:r>
+        <w:t xml:space="preserve">icon in the menu bar, then </w:t>
+      </w:r>
+      <w:r>
+        <w:rPr>
+          <w:b/>
+        </w:rPr>
+        <w:t>System</w:t>
+      </w:r>
+      <w:r>
+        <w:rPr>
+          <w:b/>
+        </w:rPr>
+        <w:t xml:space="preserve"> </w:t>
+      </w:r>
+      <w:r>
+        <w:t xml:space="preserve">in the pop-up box for the </w:t>
+      </w:r>
+      <w:r>
+        <w:t>s</w:t>
+      </w:r>
+      <w:r>
+        <w:t>ettings</w:t>
+      </w:r>
+      <w:r>
+        <w:t>.  Then you can adjust the amount of memory for the virtual machine with the slider.</w:t>
+      </w:r>
+    </w:p>
+    <w:p>
+      <w:pPr>
+        <w:rPr>
+          <w:b/>
+        </w:rPr>
+      </w:pPr>
+      <w:r>
+        <w:rPr>
+          <w:b/>
+        </w:rPr>
+        <w:t xml:space="preserve"> </w:t>
+      </w:r>
+      <w:r>
+        <w:rPr>
+          <w:b/>
+        </w:rPr>
+        <w:t xml:space="preserve"> </w:t>
+      </w:r>
+    </w:p>
+    <w:p>
+      <w:pPr>
+        <w:rPr>
+          <w:b/>
+        </w:rPr>
+      </w:pPr>
+      <w:r>
+        <w:rPr>
+          <w:b/>
         </w:rPr>
         <w:drawing>
-          <wp:inline distT="0" distB="0" distL="0" distR="0" wp14:anchorId="729C1D2D" wp14:editId="06EB6B74">
-            <wp:extent cx="3435350" cy="2215483"/>
-            <wp:effectExtent l="0" t="0" r="0" b="0"/>
-            <wp:docPr id="17" name="Picture 17"/>
+          <wp:inline distT="0" distB="0" distL="0" distR="0" wp14:anchorId="191F26AB" wp14:editId="6563A8BD">
+            <wp:extent cx="3557869" cy="3313430"/>
+            <wp:effectExtent l="0" t="0" r="0" b="1270"/>
+            <wp:docPr id="15" name="Picture 15" descr="Graphical user interface, text, application&#10;&#10;Description automatically generated"/>
             <wp:cNvGraphicFramePr>
               <a:graphicFrameLocks xmlns:a="http://schemas.openxmlformats.org/drawingml/2006/main" noChangeAspect="1"/>
             </wp:cNvGraphicFramePr>
@@ -1295,11 +1923,11 @@
               <a:graphicData uri="http://schemas.openxmlformats.org/drawingml/2006/picture">
                 <pic:pic xmlns:pic="http://schemas.openxmlformats.org/drawingml/2006/picture">
                   <pic:nvPicPr>
-                    <pic:cNvPr id="1" name=""/>
+                    <pic:cNvPr id="15" name="Picture 15" descr="Graphical user interface, text, application&#10;&#10;Description automatically generated"/>
                     <pic:cNvPicPr/>
                   </pic:nvPicPr>
                   <pic:blipFill>
-                    <a:blip r:embed="rId17"/>
+                    <a:blip r:embed="rId23"/>
                     <a:stretch>
                       <a:fillRect/>
                     </a:stretch>
@@ -1307,7 +1935,7 @@
                   <pic:spPr>
                     <a:xfrm>
                       <a:off x="0" y="0"/>
-                      <a:ext cx="3440327" cy="2218693"/>
+                      <a:ext cx="3566481" cy="3321451"/>
                     </a:xfrm>
                     <a:prstGeom prst="rect">
                       <a:avLst/>
@@ -1321,6 +1949,72 @@
       </w:r>
     </w:p>
     <w:p>
+      <w:pPr>
+        <w:rPr>
+          <w:b/>
+        </w:rPr>
+      </w:pPr>
+      <w:r>
+        <w:t>8</w:t>
+      </w:r>
+      <w:r>
+        <w:t>. At this point, you can start up the virtual image by right-clicking on the image name and then selecting</w:t>
+      </w:r>
+      <w:r>
+        <w:rPr>
+          <w:b/>
+        </w:rPr>
+        <w:t xml:space="preserve"> Normal Start.</w:t>
+      </w:r>
+    </w:p>
+    <w:p>
+      <w:pPr>
+        <w:rPr>
+          <w:b/>
+        </w:rPr>
+      </w:pPr>
+      <w:r>
+        <w:rPr>
+          <w:b/>
+        </w:rPr>
+        <w:drawing>
+          <wp:inline distT="0" distB="0" distL="0" distR="0" wp14:anchorId="316DB779" wp14:editId="6A070438">
+            <wp:extent cx="6858000" cy="2872105"/>
+            <wp:effectExtent l="0" t="0" r="0" b="0"/>
+            <wp:docPr id="20" name="Picture 20" descr="Graphical user interface, text, application, chat or text message&#10;&#10;Description automatically generated"/>
+            <wp:cNvGraphicFramePr>
+              <a:graphicFrameLocks xmlns:a="http://schemas.openxmlformats.org/drawingml/2006/main" noChangeAspect="1"/>
+            </wp:cNvGraphicFramePr>
+            <a:graphic xmlns:a="http://schemas.openxmlformats.org/drawingml/2006/main">
+              <a:graphicData uri="http://schemas.openxmlformats.org/drawingml/2006/picture">
+                <pic:pic xmlns:pic="http://schemas.openxmlformats.org/drawingml/2006/picture">
+                  <pic:nvPicPr>
+                    <pic:cNvPr id="20" name="Picture 20" descr="Graphical user interface, text, application, chat or text message&#10;&#10;Description automatically generated"/>
+                    <pic:cNvPicPr/>
+                  </pic:nvPicPr>
+                  <pic:blipFill>
+                    <a:blip r:embed="rId24"/>
+                    <a:stretch>
+                      <a:fillRect/>
+                    </a:stretch>
+                  </pic:blipFill>
+                  <pic:spPr>
+                    <a:xfrm>
+                      <a:off x="0" y="0"/>
+                      <a:ext cx="6858000" cy="2872105"/>
+                    </a:xfrm>
+                    <a:prstGeom prst="rect">
+                      <a:avLst/>
+                    </a:prstGeom>
+                  </pic:spPr>
+                </pic:pic>
+              </a:graphicData>
+            </a:graphic>
+          </wp:inline>
+        </w:drawing>
+      </w:r>
+    </w:p>
+    <w:p>
       <w:r>
         <w:t>9</w:t>
       </w:r>
@@ -1347,6 +2041,7 @@
         <w:rPr>
           <w:noProof/>
         </w:rPr>
+        <w:lastRenderedPageBreak/>
         <w:drawing>
           <wp:inline distT="0" distB="0" distL="0" distR="0" wp14:anchorId="18D75912" wp14:editId="044658FB">
             <wp:extent cx="3378200" cy="2952569"/>
@@ -1365,7 +2060,7 @@
                     </pic:cNvPicPr>
                   </pic:nvPicPr>
                   <pic:blipFill>
-                    <a:blip r:embed="rId18" cstate="print">
+                    <a:blip r:embed="rId25" cstate="print">
                       <a:extLst>
                         <a:ext uri="{28A0092B-C50C-407E-A947-70E740481C1C}">
                           <a14:useLocalDpi xmlns:a14="http://schemas.microsoft.com/office/drawing/2010/main" val="0"/>
@@ -1400,7 +2095,6 @@
     <w:p/>
     <w:p>
       <w:r>
-        <w:lastRenderedPageBreak/>
         <w:t xml:space="preserve"> If so, just click on the optio</w:t>
       </w:r>
       <w:r>
@@ -1409,13 +2103,8 @@
       <w:r>
         <w:t xml:space="preserve"> </w:t>
       </w:r>
-      <w:proofErr w:type="gramStart"/>
-      <w:r>
-        <w:t>( After</w:t>
-      </w:r>
-      <w:proofErr w:type="gramEnd"/>
-      <w:r>
-        <w:t xml:space="preserve"> the system starts, </w:t>
+      <w:r>
+        <w:t xml:space="preserve">( After the system starts, </w:t>
       </w:r>
       <w:proofErr w:type="spellStart"/>
       <w:r>
@@ -1496,7 +2185,7 @@
                     <pic:cNvPicPr/>
                   </pic:nvPicPr>
                   <pic:blipFill>
-                    <a:blip r:embed="rId19"/>
+                    <a:blip r:embed="rId26"/>
                     <a:stretch>
                       <a:fillRect/>
                     </a:stretch>
@@ -1536,6 +2225,7 @@
           <w:noProof/>
           <w:color w:val="000000"/>
         </w:rPr>
+        <w:lastRenderedPageBreak/>
         <w:drawing>
           <wp:inline distT="0" distB="0" distL="0" distR="0" wp14:anchorId="2689A485" wp14:editId="42F03CAB">
             <wp:extent cx="2486025" cy="1866900"/>
@@ -1554,7 +2244,7 @@
                     </pic:cNvPicPr>
                   </pic:nvPicPr>
                   <pic:blipFill>
-                    <a:blip r:embed="rId20" r:link="rId21">
+                    <a:blip r:embed="rId27" r:link="rId28">
                       <a:extLst>
                         <a:ext uri="{28A0092B-C50C-407E-A947-70E740481C1C}">
                           <a14:useLocalDpi xmlns:a14="http://schemas.microsoft.com/office/drawing/2010/main" val="0"/>
@@ -1618,7 +2308,6 @@
         <w:rPr>
           <w:noProof/>
         </w:rPr>
-        <w:lastRenderedPageBreak/>
         <w:drawing>
           <wp:inline distT="0" distB="0" distL="0" distR="0" wp14:anchorId="1DFEA9D9" wp14:editId="0B92F6E8">
             <wp:extent cx="5124450" cy="3060435"/>
@@ -1635,7 +2324,7 @@
                     <pic:cNvPicPr/>
                   </pic:nvPicPr>
                   <pic:blipFill>
-                    <a:blip r:embed="rId22"/>
+                    <a:blip r:embed="rId29"/>
                     <a:stretch>
                       <a:fillRect/>
                     </a:stretch>
@@ -1769,7 +2458,6 @@
         <w:rPr>
           <w:noProof/>
         </w:rPr>
-        <w:lastRenderedPageBreak/>
         <w:drawing>
           <wp:inline distT="0" distB="0" distL="0" distR="0" wp14:anchorId="069A0F5D" wp14:editId="5F4C12E3">
             <wp:extent cx="2752766" cy="2459567"/>
@@ -1788,7 +2476,7 @@
                     </pic:cNvPicPr>
                   </pic:nvPicPr>
                   <pic:blipFill>
-                    <a:blip r:embed="rId23" cstate="print">
+                    <a:blip r:embed="rId30" cstate="print">
                       <a:extLst>
                         <a:ext uri="{28A0092B-C50C-407E-A947-70E740481C1C}">
                           <a14:useLocalDpi xmlns:a14="http://schemas.microsoft.com/office/drawing/2010/main" val="0"/>
@@ -1850,7 +2538,7 @@
                     </pic:cNvPicPr>
                   </pic:nvPicPr>
                   <pic:blipFill>
-                    <a:blip r:embed="rId24" cstate="print">
+                    <a:blip r:embed="rId31" cstate="print">
                       <a:extLst>
                         <a:ext uri="{28A0092B-C50C-407E-A947-70E740481C1C}">
                           <a14:useLocalDpi xmlns:a14="http://schemas.microsoft.com/office/drawing/2010/main" val="0"/>
@@ -1884,6 +2572,7 @@
     </w:p>
     <w:p>
       <w:r>
+        <w:lastRenderedPageBreak/>
         <w:tab/>
         <w:t xml:space="preserve">e. Click on the “Time zone” selection at the top and then find a city that is in the </w:t>
       </w:r>
@@ -1920,7 +2609,7 @@
                     </pic:cNvPicPr>
                   </pic:nvPicPr>
                   <pic:blipFill>
-                    <a:blip r:embed="rId25" cstate="print">
+                    <a:blip r:embed="rId32" cstate="print">
                       <a:extLst>
                         <a:ext uri="{28A0092B-C50C-407E-A947-70E740481C1C}">
                           <a14:useLocalDpi xmlns:a14="http://schemas.microsoft.com/office/drawing/2010/main" val="0"/>
@@ -1977,7 +2666,6 @@
         <w:rPr>
           <w:noProof/>
         </w:rPr>
-        <w:lastRenderedPageBreak/>
         <w:drawing>
           <wp:inline distT="0" distB="0" distL="0" distR="0" wp14:anchorId="61B6023E" wp14:editId="1E80DDD7">
             <wp:extent cx="1984836" cy="2205567"/>
@@ -1996,7 +2684,7 @@
                     </pic:cNvPicPr>
                   </pic:nvPicPr>
                   <pic:blipFill>
-                    <a:blip r:embed="rId26" cstate="print">
+                    <a:blip r:embed="rId33" cstate="print">
                       <a:extLst>
                         <a:ext uri="{28A0092B-C50C-407E-A947-70E740481C1C}">
                           <a14:useLocalDpi xmlns:a14="http://schemas.microsoft.com/office/drawing/2010/main" val="0"/>
@@ -2047,8 +2735,8 @@
     </w:p>
     <w:p/>
     <w:sectPr>
-      <w:headerReference w:type="default" r:id="rId27"/>
-      <w:footerReference w:type="default" r:id="rId28"/>
+      <w:headerReference w:type="default" r:id="rId34"/>
+      <w:footerReference w:type="default" r:id="rId35"/>
       <w:pgSz w:w="12240" w:h="15840"/>
       <w:pgMar w:top="540" w:right="720" w:bottom="540" w:left="720" w:header="720" w:footer="720" w:gutter="0"/>
       <w:cols w:space="720"/>
@@ -2059,7 +2747,7 @@
 </file>
 
 <file path=word/endnotes.xml><?xml version="1.0" encoding="utf-8"?>
-<w:endnotes xmlns:wpc="http://schemas.microsoft.com/office/word/2010/wordprocessingCanvas" xmlns:cx="http://schemas.microsoft.com/office/drawing/2014/chartex" xmlns:cx1="http://schemas.microsoft.com/office/drawing/2015/9/8/chartex" xmlns:cx2="http://schemas.microsoft.com/office/drawing/2015/10/21/chartex" xmlns:cx3="http://schemas.microsoft.com/office/drawing/2016/5/9/chartex" xmlns:cx4="http://schemas.microsoft.com/office/drawing/2016/5/10/chartex" xmlns:cx5="http://schemas.microsoft.com/office/drawing/2016/5/11/chartex" xmlns:cx6="http://schemas.microsoft.com/office/drawing/2016/5/12/chartex" xmlns:cx7="http://schemas.microsoft.com/office/drawing/2016/5/13/chartex" xmlns:cx8="http://schemas.microsoft.com/office/drawing/2016/5/14/chartex" xmlns:mc="http://schemas.openxmlformats.org/markup-compatibility/2006" xmlns:aink="http://schemas.microsoft.com/office/drawing/2016/ink" xmlns:am3d="http://schemas.microsoft.com/office/drawing/2017/model3d" xmlns:o="urn:schemas-microsoft-com:office:office" xmlns:r="http://schemas.openxmlformats.org/officeDocument/2006/relationships" xmlns:m="http://schemas.openxmlformats.org/officeDocument/2006/math" xmlns:v="urn:schemas-microsoft-com:vml" xmlns:wp14="http://schemas.microsoft.com/office/word/2010/wordprocessingDrawing" xmlns:wp="http://schemas.openxmlformats.org/drawingml/2006/wordprocessingDrawing" xmlns:w10="urn:schemas-microsoft-com:office:word" xmlns:w="http://schemas.openxmlformats.org/wordprocessingml/2006/main" xmlns:w14="http://schemas.microsoft.com/office/word/2010/wordml" xmlns:w15="http://schemas.microsoft.com/office/word/2012/wordml" xmlns:w16cex="http://schemas.microsoft.com/office/word/2018/wordml/cex" xmlns:w16cid="http://schemas.microsoft.com/office/word/2016/wordml/cid" xmlns:w16="http://schemas.microsoft.com/office/word/2018/wordml" xmlns:w16sdtdh="http://schemas.microsoft.com/office/word/2020/wordml/sdtdatahash" xmlns:w16se="http://schemas.microsoft.com/office/word/2015/wordml/symex" xmlns:wpg="http://schemas.microsoft.com/office/word/2010/wordprocessingGroup" xmlns:wpi="http://schemas.microsoft.com/office/word/2010/wordprocessingInk" xmlns:wne="http://schemas.microsoft.com/office/word/2006/wordml" xmlns:wps="http://schemas.microsoft.com/office/word/2010/wordprocessingShape" mc:Ignorable="w14 w15 w16se w16cid w16 w16cex w16sdtdh wp14">
+<w:endnotes xmlns:wpc="http://schemas.microsoft.com/office/word/2010/wordprocessingCanvas" xmlns:cx="http://schemas.microsoft.com/office/drawing/2014/chartex" xmlns:cx1="http://schemas.microsoft.com/office/drawing/2015/9/8/chartex" xmlns:cx2="http://schemas.microsoft.com/office/drawing/2015/10/21/chartex" xmlns:cx3="http://schemas.microsoft.com/office/drawing/2016/5/9/chartex" xmlns:cx4="http://schemas.microsoft.com/office/drawing/2016/5/10/chartex" xmlns:cx5="http://schemas.microsoft.com/office/drawing/2016/5/11/chartex" xmlns:cx6="http://schemas.microsoft.com/office/drawing/2016/5/12/chartex" xmlns:cx7="http://schemas.microsoft.com/office/drawing/2016/5/13/chartex" xmlns:cx8="http://schemas.microsoft.com/office/drawing/2016/5/14/chartex" xmlns:mc="http://schemas.openxmlformats.org/markup-compatibility/2006" xmlns:aink="http://schemas.microsoft.com/office/drawing/2016/ink" xmlns:am3d="http://schemas.microsoft.com/office/drawing/2017/model3d" xmlns:o="urn:schemas-microsoft-com:office:office" xmlns:oel="http://schemas.microsoft.com/office/2019/extlst" xmlns:r="http://schemas.openxmlformats.org/officeDocument/2006/relationships" xmlns:m="http://schemas.openxmlformats.org/officeDocument/2006/math" xmlns:v="urn:schemas-microsoft-com:vml" xmlns:wp14="http://schemas.microsoft.com/office/word/2010/wordprocessingDrawing" xmlns:wp="http://schemas.openxmlformats.org/drawingml/2006/wordprocessingDrawing" xmlns:w10="urn:schemas-microsoft-com:office:word" xmlns:w="http://schemas.openxmlformats.org/wordprocessingml/2006/main" xmlns:w14="http://schemas.microsoft.com/office/word/2010/wordml" xmlns:w15="http://schemas.microsoft.com/office/word/2012/wordml" xmlns:w16cex="http://schemas.microsoft.com/office/word/2018/wordml/cex" xmlns:w16cid="http://schemas.microsoft.com/office/word/2016/wordml/cid" xmlns:w16="http://schemas.microsoft.com/office/word/2018/wordml" xmlns:w16sdtdh="http://schemas.microsoft.com/office/word/2020/wordml/sdtdatahash" xmlns:w16se="http://schemas.microsoft.com/office/word/2015/wordml/symex" xmlns:wpg="http://schemas.microsoft.com/office/word/2010/wordprocessingGroup" xmlns:wpi="http://schemas.microsoft.com/office/word/2010/wordprocessingInk" xmlns:wne="http://schemas.microsoft.com/office/word/2006/wordml" xmlns:wps="http://schemas.microsoft.com/office/word/2010/wordprocessingShape" mc:Ignorable="w14 w15 w16se w16cid w16 w16cex w16sdtdh wp14">
   <w:endnote w:type="separator" w:id="-1">
     <w:p>
       <w:pPr>
@@ -2084,7 +2772,7 @@
 </file>
 
 <file path=word/footer1.xml><?xml version="1.0" encoding="utf-8"?>
-<w:ftr xmlns:wpc="http://schemas.microsoft.com/office/word/2010/wordprocessingCanvas" xmlns:cx="http://schemas.microsoft.com/office/drawing/2014/chartex" xmlns:cx1="http://schemas.microsoft.com/office/drawing/2015/9/8/chartex" xmlns:cx2="http://schemas.microsoft.com/office/drawing/2015/10/21/chartex" xmlns:cx3="http://schemas.microsoft.com/office/drawing/2016/5/9/chartex" xmlns:cx4="http://schemas.microsoft.com/office/drawing/2016/5/10/chartex" xmlns:cx5="http://schemas.microsoft.com/office/drawing/2016/5/11/chartex" xmlns:cx6="http://schemas.microsoft.com/office/drawing/2016/5/12/chartex" xmlns:cx7="http://schemas.microsoft.com/office/drawing/2016/5/13/chartex" xmlns:cx8="http://schemas.microsoft.com/office/drawing/2016/5/14/chartex" xmlns:mc="http://schemas.openxmlformats.org/markup-compatibility/2006" xmlns:aink="http://schemas.microsoft.com/office/drawing/2016/ink" xmlns:am3d="http://schemas.microsoft.com/office/drawing/2017/model3d" xmlns:o="urn:schemas-microsoft-com:office:office" xmlns:r="http://schemas.openxmlformats.org/officeDocument/2006/relationships" xmlns:m="http://schemas.openxmlformats.org/officeDocument/2006/math" xmlns:v="urn:schemas-microsoft-com:vml" xmlns:wp14="http://schemas.microsoft.com/office/word/2010/wordprocessingDrawing" xmlns:wp="http://schemas.openxmlformats.org/drawingml/2006/wordprocessingDrawing" xmlns:w10="urn:schemas-microsoft-com:office:word" xmlns:w="http://schemas.openxmlformats.org/wordprocessingml/2006/main" xmlns:w14="http://schemas.microsoft.com/office/word/2010/wordml" xmlns:w15="http://schemas.microsoft.com/office/word/2012/wordml" xmlns:w16cex="http://schemas.microsoft.com/office/word/2018/wordml/cex" xmlns:w16cid="http://schemas.microsoft.com/office/word/2016/wordml/cid" xmlns:w16="http://schemas.microsoft.com/office/word/2018/wordml" xmlns:w16sdtdh="http://schemas.microsoft.com/office/word/2020/wordml/sdtdatahash" xmlns:w16se="http://schemas.microsoft.com/office/word/2015/wordml/symex" xmlns:wpg="http://schemas.microsoft.com/office/word/2010/wordprocessingGroup" xmlns:wpi="http://schemas.microsoft.com/office/word/2010/wordprocessingInk" xmlns:wne="http://schemas.microsoft.com/office/word/2006/wordml" xmlns:wps="http://schemas.microsoft.com/office/word/2010/wordprocessingShape" mc:Ignorable="w14 w15 w16se w16cid w16 w16cex w16sdtdh wp14">
+<w:ftr xmlns:wpc="http://schemas.microsoft.com/office/word/2010/wordprocessingCanvas" xmlns:cx="http://schemas.microsoft.com/office/drawing/2014/chartex" xmlns:cx1="http://schemas.microsoft.com/office/drawing/2015/9/8/chartex" xmlns:cx2="http://schemas.microsoft.com/office/drawing/2015/10/21/chartex" xmlns:cx3="http://schemas.microsoft.com/office/drawing/2016/5/9/chartex" xmlns:cx4="http://schemas.microsoft.com/office/drawing/2016/5/10/chartex" xmlns:cx5="http://schemas.microsoft.com/office/drawing/2016/5/11/chartex" xmlns:cx6="http://schemas.microsoft.com/office/drawing/2016/5/12/chartex" xmlns:cx7="http://schemas.microsoft.com/office/drawing/2016/5/13/chartex" xmlns:cx8="http://schemas.microsoft.com/office/drawing/2016/5/14/chartex" xmlns:mc="http://schemas.openxmlformats.org/markup-compatibility/2006" xmlns:aink="http://schemas.microsoft.com/office/drawing/2016/ink" xmlns:am3d="http://schemas.microsoft.com/office/drawing/2017/model3d" xmlns:o="urn:schemas-microsoft-com:office:office" xmlns:oel="http://schemas.microsoft.com/office/2019/extlst" xmlns:r="http://schemas.openxmlformats.org/officeDocument/2006/relationships" xmlns:m="http://schemas.openxmlformats.org/officeDocument/2006/math" xmlns:v="urn:schemas-microsoft-com:vml" xmlns:wp14="http://schemas.microsoft.com/office/word/2010/wordprocessingDrawing" xmlns:wp="http://schemas.openxmlformats.org/drawingml/2006/wordprocessingDrawing" xmlns:w10="urn:schemas-microsoft-com:office:word" xmlns:w="http://schemas.openxmlformats.org/wordprocessingml/2006/main" xmlns:w14="http://schemas.microsoft.com/office/word/2010/wordml" xmlns:w15="http://schemas.microsoft.com/office/word/2012/wordml" xmlns:w16cex="http://schemas.microsoft.com/office/word/2018/wordml/cex" xmlns:w16cid="http://schemas.microsoft.com/office/word/2016/wordml/cid" xmlns:w16="http://schemas.microsoft.com/office/word/2018/wordml" xmlns:w16sdtdh="http://schemas.microsoft.com/office/word/2020/wordml/sdtdatahash" xmlns:w16se="http://schemas.microsoft.com/office/word/2015/wordml/symex" xmlns:wpg="http://schemas.microsoft.com/office/word/2010/wordprocessingGroup" xmlns:wpi="http://schemas.microsoft.com/office/word/2010/wordprocessingInk" xmlns:wne="http://schemas.microsoft.com/office/word/2006/wordml" xmlns:wps="http://schemas.microsoft.com/office/word/2010/wordprocessingShape" mc:Ignorable="w14 w15 w16se w16cid w16 w16cex w16sdtdh wp14">
   <w:p>
     <w:pPr>
       <w:pStyle w:val="Footer"/>
@@ -2340,7 +3028,10 @@
       <w:t>2</w:t>
     </w:r>
     <w:r>
-      <w:t>1 Tech Skills Transformations LLC &amp;</w:t>
+      <w:t>2</w:t>
+    </w:r>
+    <w:r>
+      <w:t xml:space="preserve"> Tech Skills Transformations LLC &amp;</w:t>
     </w:r>
     <w:r>
       <w:t xml:space="preserve"> </w:t>
@@ -2356,7 +3047,7 @@
 </file>
 
 <file path=word/footnotes.xml><?xml version="1.0" encoding="utf-8"?>
-<w:footnotes xmlns:wpc="http://schemas.microsoft.com/office/word/2010/wordprocessingCanvas" xmlns:cx="http://schemas.microsoft.com/office/drawing/2014/chartex" xmlns:cx1="http://schemas.microsoft.com/office/drawing/2015/9/8/chartex" xmlns:cx2="http://schemas.microsoft.com/office/drawing/2015/10/21/chartex" xmlns:cx3="http://schemas.microsoft.com/office/drawing/2016/5/9/chartex" xmlns:cx4="http://schemas.microsoft.com/office/drawing/2016/5/10/chartex" xmlns:cx5="http://schemas.microsoft.com/office/drawing/2016/5/11/chartex" xmlns:cx6="http://schemas.microsoft.com/office/drawing/2016/5/12/chartex" xmlns:cx7="http://schemas.microsoft.com/office/drawing/2016/5/13/chartex" xmlns:cx8="http://schemas.microsoft.com/office/drawing/2016/5/14/chartex" xmlns:mc="http://schemas.openxmlformats.org/markup-compatibility/2006" xmlns:aink="http://schemas.microsoft.com/office/drawing/2016/ink" xmlns:am3d="http://schemas.microsoft.com/office/drawing/2017/model3d" xmlns:o="urn:schemas-microsoft-com:office:office" xmlns:r="http://schemas.openxmlformats.org/officeDocument/2006/relationships" xmlns:m="http://schemas.openxmlformats.org/officeDocument/2006/math" xmlns:v="urn:schemas-microsoft-com:vml" xmlns:wp14="http://schemas.microsoft.com/office/word/2010/wordprocessingDrawing" xmlns:wp="http://schemas.openxmlformats.org/drawingml/2006/wordprocessingDrawing" xmlns:w10="urn:schemas-microsoft-com:office:word" xmlns:w="http://schemas.openxmlformats.org/wordprocessingml/2006/main" xmlns:w14="http://schemas.microsoft.com/office/word/2010/wordml" xmlns:w15="http://schemas.microsoft.com/office/word/2012/wordml" xmlns:w16cex="http://schemas.microsoft.com/office/word/2018/wordml/cex" xmlns:w16cid="http://schemas.microsoft.com/office/word/2016/wordml/cid" xmlns:w16="http://schemas.microsoft.com/office/word/2018/wordml" xmlns:w16sdtdh="http://schemas.microsoft.com/office/word/2020/wordml/sdtdatahash" xmlns:w16se="http://schemas.microsoft.com/office/word/2015/wordml/symex" xmlns:wpg="http://schemas.microsoft.com/office/word/2010/wordprocessingGroup" xmlns:wpi="http://schemas.microsoft.com/office/word/2010/wordprocessingInk" xmlns:wne="http://schemas.microsoft.com/office/word/2006/wordml" xmlns:wps="http://schemas.microsoft.com/office/word/2010/wordprocessingShape" mc:Ignorable="w14 w15 w16se w16cid w16 w16cex w16sdtdh wp14">
+<w:footnotes xmlns:wpc="http://schemas.microsoft.com/office/word/2010/wordprocessingCanvas" xmlns:cx="http://schemas.microsoft.com/office/drawing/2014/chartex" xmlns:cx1="http://schemas.microsoft.com/office/drawing/2015/9/8/chartex" xmlns:cx2="http://schemas.microsoft.com/office/drawing/2015/10/21/chartex" xmlns:cx3="http://schemas.microsoft.com/office/drawing/2016/5/9/chartex" xmlns:cx4="http://schemas.microsoft.com/office/drawing/2016/5/10/chartex" xmlns:cx5="http://schemas.microsoft.com/office/drawing/2016/5/11/chartex" xmlns:cx6="http://schemas.microsoft.com/office/drawing/2016/5/12/chartex" xmlns:cx7="http://schemas.microsoft.com/office/drawing/2016/5/13/chartex" xmlns:cx8="http://schemas.microsoft.com/office/drawing/2016/5/14/chartex" xmlns:mc="http://schemas.openxmlformats.org/markup-compatibility/2006" xmlns:aink="http://schemas.microsoft.com/office/drawing/2016/ink" xmlns:am3d="http://schemas.microsoft.com/office/drawing/2017/model3d" xmlns:o="urn:schemas-microsoft-com:office:office" xmlns:oel="http://schemas.microsoft.com/office/2019/extlst" xmlns:r="http://schemas.openxmlformats.org/officeDocument/2006/relationships" xmlns:m="http://schemas.openxmlformats.org/officeDocument/2006/math" xmlns:v="urn:schemas-microsoft-com:vml" xmlns:wp14="http://schemas.microsoft.com/office/word/2010/wordprocessingDrawing" xmlns:wp="http://schemas.openxmlformats.org/drawingml/2006/wordprocessingDrawing" xmlns:w10="urn:schemas-microsoft-com:office:word" xmlns:w="http://schemas.openxmlformats.org/wordprocessingml/2006/main" xmlns:w14="http://schemas.microsoft.com/office/word/2010/wordml" xmlns:w15="http://schemas.microsoft.com/office/word/2012/wordml" xmlns:w16cex="http://schemas.microsoft.com/office/word/2018/wordml/cex" xmlns:w16cid="http://schemas.microsoft.com/office/word/2016/wordml/cid" xmlns:w16="http://schemas.microsoft.com/office/word/2018/wordml" xmlns:w16sdtdh="http://schemas.microsoft.com/office/word/2020/wordml/sdtdatahash" xmlns:w16se="http://schemas.microsoft.com/office/word/2015/wordml/symex" xmlns:wpg="http://schemas.microsoft.com/office/word/2010/wordprocessingGroup" xmlns:wpi="http://schemas.microsoft.com/office/word/2010/wordprocessingInk" xmlns:wne="http://schemas.microsoft.com/office/word/2006/wordml" xmlns:wps="http://schemas.microsoft.com/office/word/2010/wordprocessingShape" mc:Ignorable="w14 w15 w16se w16cid w16 w16cex w16sdtdh wp14">
   <w:footnote w:type="separator" w:id="-1">
     <w:p>
       <w:pPr>
@@ -2381,7 +3072,7 @@
 </file>
 
 <file path=word/header1.xml><?xml version="1.0" encoding="utf-8"?>
-<w:hdr xmlns:wpc="http://schemas.microsoft.com/office/word/2010/wordprocessingCanvas" xmlns:cx="http://schemas.microsoft.com/office/drawing/2014/chartex" xmlns:cx1="http://schemas.microsoft.com/office/drawing/2015/9/8/chartex" xmlns:cx2="http://schemas.microsoft.com/office/drawing/2015/10/21/chartex" xmlns:cx3="http://schemas.microsoft.com/office/drawing/2016/5/9/chartex" xmlns:cx4="http://schemas.microsoft.com/office/drawing/2016/5/10/chartex" xmlns:cx5="http://schemas.microsoft.com/office/drawing/2016/5/11/chartex" xmlns:cx6="http://schemas.microsoft.com/office/drawing/2016/5/12/chartex" xmlns:cx7="http://schemas.microsoft.com/office/drawing/2016/5/13/chartex" xmlns:cx8="http://schemas.microsoft.com/office/drawing/2016/5/14/chartex" xmlns:mc="http://schemas.openxmlformats.org/markup-compatibility/2006" xmlns:aink="http://schemas.microsoft.com/office/drawing/2016/ink" xmlns:am3d="http://schemas.microsoft.com/office/drawing/2017/model3d" xmlns:o="urn:schemas-microsoft-com:office:office" xmlns:r="http://schemas.openxmlformats.org/officeDocument/2006/relationships" xmlns:m="http://schemas.openxmlformats.org/officeDocument/2006/math" xmlns:v="urn:schemas-microsoft-com:vml" xmlns:wp14="http://schemas.microsoft.com/office/word/2010/wordprocessingDrawing" xmlns:wp="http://schemas.openxmlformats.org/drawingml/2006/wordprocessingDrawing" xmlns:w10="urn:schemas-microsoft-com:office:word" xmlns:w="http://schemas.openxmlformats.org/wordprocessingml/2006/main" xmlns:w14="http://schemas.microsoft.com/office/word/2010/wordml" xmlns:w15="http://schemas.microsoft.com/office/word/2012/wordml" xmlns:w16cex="http://schemas.microsoft.com/office/word/2018/wordml/cex" xmlns:w16cid="http://schemas.microsoft.com/office/word/2016/wordml/cid" xmlns:w16="http://schemas.microsoft.com/office/word/2018/wordml" xmlns:w16sdtdh="http://schemas.microsoft.com/office/word/2020/wordml/sdtdatahash" xmlns:w16se="http://schemas.microsoft.com/office/word/2015/wordml/symex" xmlns:wpg="http://schemas.microsoft.com/office/word/2010/wordprocessingGroup" xmlns:wpi="http://schemas.microsoft.com/office/word/2010/wordprocessingInk" xmlns:wne="http://schemas.microsoft.com/office/word/2006/wordml" xmlns:wps="http://schemas.microsoft.com/office/word/2010/wordprocessingShape" mc:Ignorable="w14 w15 w16se w16cid w16 w16cex w16sdtdh wp14">
+<w:hdr xmlns:wpc="http://schemas.microsoft.com/office/word/2010/wordprocessingCanvas" xmlns:cx="http://schemas.microsoft.com/office/drawing/2014/chartex" xmlns:cx1="http://schemas.microsoft.com/office/drawing/2015/9/8/chartex" xmlns:cx2="http://schemas.microsoft.com/office/drawing/2015/10/21/chartex" xmlns:cx3="http://schemas.microsoft.com/office/drawing/2016/5/9/chartex" xmlns:cx4="http://schemas.microsoft.com/office/drawing/2016/5/10/chartex" xmlns:cx5="http://schemas.microsoft.com/office/drawing/2016/5/11/chartex" xmlns:cx6="http://schemas.microsoft.com/office/drawing/2016/5/12/chartex" xmlns:cx7="http://schemas.microsoft.com/office/drawing/2016/5/13/chartex" xmlns:cx8="http://schemas.microsoft.com/office/drawing/2016/5/14/chartex" xmlns:mc="http://schemas.openxmlformats.org/markup-compatibility/2006" xmlns:aink="http://schemas.microsoft.com/office/drawing/2016/ink" xmlns:am3d="http://schemas.microsoft.com/office/drawing/2017/model3d" xmlns:o="urn:schemas-microsoft-com:office:office" xmlns:oel="http://schemas.microsoft.com/office/2019/extlst" xmlns:r="http://schemas.openxmlformats.org/officeDocument/2006/relationships" xmlns:m="http://schemas.openxmlformats.org/officeDocument/2006/math" xmlns:v="urn:schemas-microsoft-com:vml" xmlns:wp14="http://schemas.microsoft.com/office/word/2010/wordprocessingDrawing" xmlns:wp="http://schemas.openxmlformats.org/drawingml/2006/wordprocessingDrawing" xmlns:w10="urn:schemas-microsoft-com:office:word" xmlns:w="http://schemas.openxmlformats.org/wordprocessingml/2006/main" xmlns:w14="http://schemas.microsoft.com/office/word/2010/wordml" xmlns:w15="http://schemas.microsoft.com/office/word/2012/wordml" xmlns:w16cex="http://schemas.microsoft.com/office/word/2018/wordml/cex" xmlns:w16cid="http://schemas.microsoft.com/office/word/2016/wordml/cid" xmlns:w16="http://schemas.microsoft.com/office/word/2018/wordml" xmlns:w16sdtdh="http://schemas.microsoft.com/office/word/2020/wordml/sdtdatahash" xmlns:w16se="http://schemas.microsoft.com/office/word/2015/wordml/symex" xmlns:wpg="http://schemas.microsoft.com/office/word/2010/wordprocessingGroup" xmlns:wpi="http://schemas.microsoft.com/office/word/2010/wordprocessingInk" xmlns:wne="http://schemas.microsoft.com/office/word/2006/wordml" xmlns:wps="http://schemas.microsoft.com/office/word/2010/wordprocessingShape" mc:Ignorable="w14 w15 w16se w16cid w16 w16cex w16sdtdh wp14">
   <w:sdt>
     <w:sdtPr>
       <w:id w:val="-1972513868"/>
@@ -2438,14 +3129,14 @@
                           </a:ln>
                           <a:extLst>
                             <a:ext uri="{909E8E84-426E-40dd-AFC4-6F175D3DCCD1}">
-                              <a14:hiddenFill xmlns="" xmlns:mo="http://schemas.microsoft.com/office/mac/office/2008/main" xmlns:mv="urn:schemas-microsoft-com:mac:vml" xmlns:o="urn:schemas-microsoft-com:office:office" xmlns:v="urn:schemas-microsoft-com:vml" xmlns:w10="urn:schemas-microsoft-com:office:word" xmlns:w="http://schemas.openxmlformats.org/wordprocessingml/2006/main" xmlns:a14="http://schemas.microsoft.com/office/drawing/2010/main">
+                              <a14:hiddenFill xmlns:a14="http://schemas.microsoft.com/office/drawing/2010/main" xmlns:w="http://schemas.openxmlformats.org/wordprocessingml/2006/main" xmlns:w10="urn:schemas-microsoft-com:office:word" xmlns:v="urn:schemas-microsoft-com:vml" xmlns:o="urn:schemas-microsoft-com:office:office" xmlns:mv="urn:schemas-microsoft-com:mac:vml" xmlns:mo="http://schemas.microsoft.com/office/mac/office/2008/main" xmlns="">
                                 <a:solidFill>
                                   <a:srgbClr val="FFFFFF"/>
                                 </a:solidFill>
                               </a14:hiddenFill>
                             </a:ext>
                             <a:ext uri="{91240B29-F687-4f45-9708-019B960494DF}">
-                              <a14:hiddenLine xmlns="" xmlns:mo="http://schemas.microsoft.com/office/mac/office/2008/main" xmlns:mv="urn:schemas-microsoft-com:mac:vml" xmlns:o="urn:schemas-microsoft-com:office:office" xmlns:v="urn:schemas-microsoft-com:vml" xmlns:w10="urn:schemas-microsoft-com:office:word" xmlns:w="http://schemas.openxmlformats.org/wordprocessingml/2006/main" xmlns:a14="http://schemas.microsoft.com/office/drawing/2010/main" w="9525">
+                              <a14:hiddenLine xmlns:a14="http://schemas.microsoft.com/office/drawing/2010/main" xmlns:w="http://schemas.openxmlformats.org/wordprocessingml/2006/main" xmlns:w10="urn:schemas-microsoft-com:office:word" xmlns:v="urn:schemas-microsoft-com:vml" xmlns:o="urn:schemas-microsoft-com:office:office" xmlns:mv="urn:schemas-microsoft-com:mac:vml" xmlns:mo="http://schemas.microsoft.com/office/mac/office/2008/main" xmlns="" w="9525">
                                 <a:solidFill>
                                   <a:srgbClr val="000000"/>
                                 </a:solidFill>
@@ -2593,7 +3284,7 @@
 </file>
 
 <file path=word/numbering.xml><?xml version="1.0" encoding="utf-8"?>
-<w:numbering xmlns:wpc="http://schemas.microsoft.com/office/word/2010/wordprocessingCanvas" xmlns:cx="http://schemas.microsoft.com/office/drawing/2014/chartex" xmlns:cx1="http://schemas.microsoft.com/office/drawing/2015/9/8/chartex" xmlns:cx2="http://schemas.microsoft.com/office/drawing/2015/10/21/chartex" xmlns:cx3="http://schemas.microsoft.com/office/drawing/2016/5/9/chartex" xmlns:cx4="http://schemas.microsoft.com/office/drawing/2016/5/10/chartex" xmlns:cx5="http://schemas.microsoft.com/office/drawing/2016/5/11/chartex" xmlns:cx6="http://schemas.microsoft.com/office/drawing/2016/5/12/chartex" xmlns:cx7="http://schemas.microsoft.com/office/drawing/2016/5/13/chartex" xmlns:cx8="http://schemas.microsoft.com/office/drawing/2016/5/14/chartex" xmlns:mc="http://schemas.openxmlformats.org/markup-compatibility/2006" xmlns:aink="http://schemas.microsoft.com/office/drawing/2016/ink" xmlns:am3d="http://schemas.microsoft.com/office/drawing/2017/model3d" xmlns:o="urn:schemas-microsoft-com:office:office" xmlns:r="http://schemas.openxmlformats.org/officeDocument/2006/relationships" xmlns:m="http://schemas.openxmlformats.org/officeDocument/2006/math" xmlns:v="urn:schemas-microsoft-com:vml" xmlns:wp14="http://schemas.microsoft.com/office/word/2010/wordprocessingDrawing" xmlns:wp="http://schemas.openxmlformats.org/drawingml/2006/wordprocessingDrawing" xmlns:w10="urn:schemas-microsoft-com:office:word" xmlns:w="http://schemas.openxmlformats.org/wordprocessingml/2006/main" xmlns:w14="http://schemas.microsoft.com/office/word/2010/wordml" xmlns:w15="http://schemas.microsoft.com/office/word/2012/wordml" xmlns:w16cex="http://schemas.microsoft.com/office/word/2018/wordml/cex" xmlns:w16cid="http://schemas.microsoft.com/office/word/2016/wordml/cid" xmlns:w16="http://schemas.microsoft.com/office/word/2018/wordml" xmlns:w16sdtdh="http://schemas.microsoft.com/office/word/2020/wordml/sdtdatahash" xmlns:w16se="http://schemas.microsoft.com/office/word/2015/wordml/symex" xmlns:wpg="http://schemas.microsoft.com/office/word/2010/wordprocessingGroup" xmlns:wpi="http://schemas.microsoft.com/office/word/2010/wordprocessingInk" xmlns:wne="http://schemas.microsoft.com/office/word/2006/wordml" xmlns:wps="http://schemas.microsoft.com/office/word/2010/wordprocessingShape" mc:Ignorable="w14 w15 w16se w16cid w16 w16cex w16sdtdh wp14">
+<w:numbering xmlns:wpc="http://schemas.microsoft.com/office/word/2010/wordprocessingCanvas" xmlns:cx="http://schemas.microsoft.com/office/drawing/2014/chartex" xmlns:cx1="http://schemas.microsoft.com/office/drawing/2015/9/8/chartex" xmlns:cx2="http://schemas.microsoft.com/office/drawing/2015/10/21/chartex" xmlns:cx3="http://schemas.microsoft.com/office/drawing/2016/5/9/chartex" xmlns:cx4="http://schemas.microsoft.com/office/drawing/2016/5/10/chartex" xmlns:cx5="http://schemas.microsoft.com/office/drawing/2016/5/11/chartex" xmlns:cx6="http://schemas.microsoft.com/office/drawing/2016/5/12/chartex" xmlns:cx7="http://schemas.microsoft.com/office/drawing/2016/5/13/chartex" xmlns:cx8="http://schemas.microsoft.com/office/drawing/2016/5/14/chartex" xmlns:mc="http://schemas.openxmlformats.org/markup-compatibility/2006" xmlns:aink="http://schemas.microsoft.com/office/drawing/2016/ink" xmlns:am3d="http://schemas.microsoft.com/office/drawing/2017/model3d" xmlns:o="urn:schemas-microsoft-com:office:office" xmlns:oel="http://schemas.microsoft.com/office/2019/extlst" xmlns:r="http://schemas.openxmlformats.org/officeDocument/2006/relationships" xmlns:m="http://schemas.openxmlformats.org/officeDocument/2006/math" xmlns:v="urn:schemas-microsoft-com:vml" xmlns:wp14="http://schemas.microsoft.com/office/word/2010/wordprocessingDrawing" xmlns:wp="http://schemas.openxmlformats.org/drawingml/2006/wordprocessingDrawing" xmlns:w10="urn:schemas-microsoft-com:office:word" xmlns:w="http://schemas.openxmlformats.org/wordprocessingml/2006/main" xmlns:w14="http://schemas.microsoft.com/office/word/2010/wordml" xmlns:w15="http://schemas.microsoft.com/office/word/2012/wordml" xmlns:w16cex="http://schemas.microsoft.com/office/word/2018/wordml/cex" xmlns:w16cid="http://schemas.microsoft.com/office/word/2016/wordml/cid" xmlns:w16="http://schemas.microsoft.com/office/word/2018/wordml" xmlns:w16sdtdh="http://schemas.microsoft.com/office/word/2020/wordml/sdtdatahash" xmlns:w16se="http://schemas.microsoft.com/office/word/2015/wordml/symex" xmlns:wpg="http://schemas.microsoft.com/office/word/2010/wordprocessingGroup" xmlns:wpi="http://schemas.microsoft.com/office/word/2010/wordprocessingInk" xmlns:wne="http://schemas.microsoft.com/office/word/2006/wordml" xmlns:wps="http://schemas.microsoft.com/office/word/2010/wordprocessingShape" mc:Ignorable="w14 w15 w16se w16cid w16 w16cex w16sdtdh wp14">
   <w:abstractNum w:abstractNumId="0" w15:restartNumberingAfterBreak="0">
     <w:nsid w:val="0E131EEB"/>
     <w:multiLevelType w:val="hybridMultilevel"/>
@@ -2707,7 +3398,7 @@
       </w:rPr>
     </w:lvl>
   </w:abstractNum>
-  <w:num w:numId="1">
+  <w:num w:numId="1" w16cid:durableId="1337852090">
     <w:abstractNumId w:val="0"/>
   </w:num>
 </w:numbering>

</xml_diff>